<commit_message>
documentation and fixes to errors
</commit_message>
<xml_diff>
--- a/biodiversity_model/ODMAP_report.docx
+++ b/biodiversity_model/ODMAP_report.docx
@@ -62,7 +62,7 @@
         <w:t xml:space="preserve">2024-07-03</w:t>
       </w:r>
     </w:p>
-    <w:bookmarkStart w:id="54" w:name="overview"/>
+    <w:bookmarkStart w:id="58" w:name="overview"/>
     <w:p>
       <w:pPr>
         <w:pStyle w:val="Heading2"/>
@@ -241,7 +241,7 @@
     </w:p>
     <w:bookmarkEnd w:id="30"/>
     <w:bookmarkEnd w:id="31"/>
-    <w:bookmarkStart w:id="33" w:name="scale-of-analysis"/>
+    <w:bookmarkStart w:id="37" w:name="scale-of-analysis"/>
     <w:p>
       <w:pPr>
         <w:pStyle w:val="Heading4"/>
@@ -250,314 +250,101 @@
         <w:t xml:space="preserve">Scale of Analysis</w:t>
       </w:r>
     </w:p>
-    <w:tbl>
-      <w:tblPr>
-        <w:tblStyle w:val="Table"/>
-        <w:tblW w:type="pct" w:w="5000"/>
-        <w:tblLayout w:type="fixed"/>
-        <w:tblLook w:firstRow="1" w:lastRow="0" w:firstColumn="0" w:lastColumn="0" w:noHBand="0" w:noVBand="0" w:val="0020"/>
-      </w:tblPr>
-      <w:tblGrid>
-        <w:gridCol w:w="3226"/>
-        <w:gridCol w:w="4693"/>
-      </w:tblGrid>
-      <w:tr>
-        <w:trPr>
-          <w:tblHeader w:val="on"/>
-        </w:trPr>
-        <w:tc>
-          <w:tcPr/>
-          <w:p>
-            <w:pPr>
-              <w:pStyle w:val="Compact"/>
-              <w:jc w:val="left"/>
-            </w:pPr>
-            <w:r>
-              <w:t xml:space="preserve">Attribute</w:t>
-            </w:r>
-          </w:p>
-        </w:tc>
-        <w:tc>
-          <w:tcPr/>
-          <w:p>
-            <w:pPr>
-              <w:pStyle w:val="Compact"/>
-              <w:jc w:val="left"/>
-            </w:pPr>
-            <w:r>
-              <w:t xml:space="preserve">Value</w:t>
-            </w:r>
-          </w:p>
-        </w:tc>
-      </w:tr>
-      <w:tr>
-        <w:tc>
-          <w:tcPr/>
-          <w:p>
-            <w:pPr>
-              <w:pStyle w:val="Compact"/>
-              <w:jc w:val="left"/>
-            </w:pPr>
-            <w:r>
-              <w:t xml:space="preserve">Location name</w:t>
-            </w:r>
-          </w:p>
-        </w:tc>
-        <w:tc>
-          <w:tcPr/>
-          <w:p>
-            <w:pPr>
-              <w:pStyle w:val="Compact"/>
-              <w:jc w:val="left"/>
-            </w:pPr>
-            <w:hyperlink r:id="rId32">
-              <w:r>
-                <w:rPr>
-                  <w:rStyle w:val="Hyperlink"/>
-                </w:rPr>
-                <w:t xml:space="preserve">Cairngorms National Park, United Kingdom</w:t>
-              </w:r>
-            </w:hyperlink>
-          </w:p>
-        </w:tc>
-      </w:tr>
-      <w:tr>
-        <w:tc>
-          <w:tcPr/>
-          <w:p>
-            <w:pPr>
-              <w:pStyle w:val="Compact"/>
-              <w:jc w:val="left"/>
-            </w:pPr>
-            <w:r>
-              <w:t xml:space="preserve">Spatial extent minimum longitude</w:t>
-            </w:r>
-          </w:p>
-        </w:tc>
-        <w:tc>
-          <w:tcPr/>
-          <w:p>
-            <w:pPr>
-              <w:pStyle w:val="Compact"/>
-              <w:jc w:val="left"/>
-            </w:pPr>
-            <w:r>
-              <w:t xml:space="preserve">-4.47763888888889</w:t>
-            </w:r>
-          </w:p>
-        </w:tc>
-      </w:tr>
-      <w:tr>
-        <w:tc>
-          <w:tcPr/>
-          <w:p>
-            <w:pPr>
-              <w:pStyle w:val="Compact"/>
-              <w:jc w:val="left"/>
-            </w:pPr>
-            <w:r>
-              <w:t xml:space="preserve">Spatial extent maximum longitude</w:t>
-            </w:r>
-          </w:p>
-        </w:tc>
-        <w:tc>
-          <w:tcPr/>
-          <w:p>
-            <w:pPr>
-              <w:pStyle w:val="Compact"/>
-              <w:jc w:val="left"/>
-            </w:pPr>
-            <w:r>
-              <w:t xml:space="preserve">-2.79986111111111</w:t>
-            </w:r>
-          </w:p>
-        </w:tc>
-      </w:tr>
-      <w:tr>
-        <w:tc>
-          <w:tcPr/>
-          <w:p>
-            <w:pPr>
-              <w:pStyle w:val="Compact"/>
-              <w:jc w:val="left"/>
-            </w:pPr>
-            <w:r>
-              <w:t xml:space="preserve">Spatial extent minimum latitude</w:t>
-            </w:r>
-          </w:p>
-        </w:tc>
-        <w:tc>
-          <w:tcPr/>
-          <w:p>
-            <w:pPr>
-              <w:pStyle w:val="Compact"/>
-              <w:jc w:val="left"/>
-            </w:pPr>
-            <w:r>
-              <w:t xml:space="preserve">56.7401388888889</w:t>
-            </w:r>
-          </w:p>
-        </w:tc>
-      </w:tr>
-      <w:tr>
-        <w:tc>
-          <w:tcPr/>
-          <w:p>
-            <w:pPr>
-              <w:pStyle w:val="Compact"/>
-              <w:jc w:val="left"/>
-            </w:pPr>
-            <w:r>
-              <w:t xml:space="preserve">Spatial extent maximum longitude</w:t>
-            </w:r>
-          </w:p>
-        </w:tc>
-        <w:tc>
-          <w:tcPr/>
-          <w:p>
-            <w:pPr>
-              <w:pStyle w:val="Compact"/>
-              <w:jc w:val="left"/>
-            </w:pPr>
-            <w:r>
-              <w:t xml:space="preserve">57.4134722222222</w:t>
-            </w:r>
-          </w:p>
-        </w:tc>
-      </w:tr>
-      <w:tr>
-        <w:tc>
-          <w:tcPr/>
-          <w:p>
-            <w:pPr>
-              <w:pStyle w:val="Compact"/>
-              <w:jc w:val="left"/>
-            </w:pPr>
-            <w:r>
-              <w:t xml:space="preserve">Boundary type</w:t>
-            </w:r>
-          </w:p>
-        </w:tc>
-        <w:tc>
-          <w:tcPr/>
-          <w:p>
-            <w:pPr>
-              <w:pStyle w:val="Compact"/>
-              <w:jc w:val="left"/>
-            </w:pPr>
-            <w:r>
-              <w:t xml:space="preserve">political</w:t>
-            </w:r>
-          </w:p>
-        </w:tc>
-      </w:tr>
-      <w:tr>
-        <w:tc>
-          <w:tcPr/>
-          <w:p>
-            <w:pPr>
-              <w:pStyle w:val="Compact"/>
-              <w:jc w:val="left"/>
-            </w:pPr>
-            <w:r>
-              <w:t xml:space="preserve">Spatial resolution (Metres)</w:t>
-            </w:r>
-          </w:p>
-        </w:tc>
-        <w:tc>
-          <w:tcPr/>
-          <w:p>
-            <w:pPr>
-              <w:pStyle w:val="Compact"/>
-              <w:jc w:val="left"/>
-            </w:pPr>
-            <w:r>
-              <w:t xml:space="preserve">0.1 m</w:t>
-            </w:r>
-          </w:p>
-        </w:tc>
-      </w:tr>
-      <w:tr>
-        <w:tc>
-          <w:tcPr/>
-          <w:p>
-            <w:pPr>
-              <w:pStyle w:val="Compact"/>
-              <w:jc w:val="left"/>
-            </w:pPr>
-            <w:r>
-              <w:t xml:space="preserve">Temporal extent start</w:t>
-            </w:r>
-          </w:p>
-        </w:tc>
-        <w:tc>
-          <w:tcPr/>
-          <w:p>
-            <w:pPr>
-              <w:pStyle w:val="Compact"/>
-              <w:jc w:val="left"/>
-            </w:pPr>
-            <w:r>
-              <w:t xml:space="preserve">There is no temporal extent to the analysis</w:t>
-            </w:r>
-          </w:p>
-        </w:tc>
-      </w:tr>
-      <w:tr>
-        <w:tc>
-          <w:tcPr/>
-          <w:p>
-            <w:pPr>
-              <w:pStyle w:val="Compact"/>
-              <w:jc w:val="left"/>
-            </w:pPr>
-            <w:r>
-              <w:t xml:space="preserve">Temporal extent end</w:t>
-            </w:r>
-          </w:p>
-        </w:tc>
-        <w:tc>
-          <w:tcPr/>
-          <w:p>
-            <w:pPr>
-              <w:pStyle w:val="Compact"/>
-              <w:jc w:val="left"/>
-            </w:pPr>
-            <w:r>
-              <w:t xml:space="preserve">There is no temporal extent to the analysis</w:t>
-            </w:r>
-          </w:p>
-        </w:tc>
-      </w:tr>
-      <w:tr>
-        <w:tc>
-          <w:tcPr/>
-          <w:p>
-            <w:pPr>
-              <w:pStyle w:val="Compact"/>
-              <w:jc w:val="left"/>
-            </w:pPr>
-            <w:r>
-              <w:t xml:space="preserve">Temporal resolution</w:t>
-            </w:r>
-          </w:p>
-        </w:tc>
-        <w:tc>
-          <w:tcPr/>
-          <w:p>
-            <w:pPr>
-              <w:pStyle w:val="Compact"/>
-              <w:jc w:val="left"/>
-            </w:pPr>
-            <w:r>
-              <w:t xml:space="preserve">There is no temporal resolution to the analysis</w:t>
-            </w:r>
-          </w:p>
-        </w:tc>
-      </w:tr>
-    </w:tbl>
+    <w:bookmarkStart w:id="32" w:name="spatial-extent-longitudelatitude"/>
+    <w:p>
+      <w:pPr>
+        <w:pStyle w:val="Heading5"/>
+      </w:pPr>
+      <w:r>
+        <w:t xml:space="preserve">Spatial extent (Longitude/Latitude)</w:t>
+      </w:r>
+    </w:p>
+    <w:p>
+      <w:pPr>
+        <w:pStyle w:val="FirstParagraph"/>
+      </w:pPr>
+      <w:r>
+        <w:t xml:space="preserve">&lt;Spatial extent&gt;</w:t>
+      </w:r>
+      <w:r>
+        <w:t xml:space="preserve"> </w:t>
+      </w:r>
+    </w:p>
+    <w:bookmarkEnd w:id="32"/>
+    <w:bookmarkStart w:id="33" w:name="spatial-resolution-km"/>
+    <w:p>
+      <w:pPr>
+        <w:pStyle w:val="Heading5"/>
+      </w:pPr>
+      <w:r>
+        <w:t xml:space="preserve">Spatial resolution (km)</w:t>
+      </w:r>
+    </w:p>
+    <w:p>
+      <w:pPr>
+        <w:pStyle w:val="FirstParagraph"/>
+      </w:pPr>
+      <w:r>
+        <w:t xml:space="preserve">0.1 m</w:t>
+      </w:r>
+    </w:p>
     <w:bookmarkEnd w:id="33"/>
-    <w:bookmarkStart w:id="36" w:name="biodiversity-data"/>
+    <w:bookmarkStart w:id="34" w:name="temporal-extent-time-period"/>
+    <w:p>
+      <w:pPr>
+        <w:pStyle w:val="Heading5"/>
+      </w:pPr>
+      <w:r>
+        <w:t xml:space="preserve">Temporal extent / time period</w:t>
+      </w:r>
+    </w:p>
+    <w:p>
+      <w:pPr>
+        <w:pStyle w:val="FirstParagraph"/>
+      </w:pPr>
+      <w:r>
+        <w:t xml:space="preserve">There is no temporal extent to the analysis</w:t>
+      </w:r>
+    </w:p>
+    <w:bookmarkEnd w:id="34"/>
+    <w:bookmarkStart w:id="35" w:name="temporal-resolution"/>
+    <w:p>
+      <w:pPr>
+        <w:pStyle w:val="Heading5"/>
+      </w:pPr>
+      <w:r>
+        <w:t xml:space="preserve">Temporal resolution</w:t>
+      </w:r>
+    </w:p>
+    <w:p>
+      <w:pPr>
+        <w:pStyle w:val="FirstParagraph"/>
+      </w:pPr>
+      <w:r>
+        <w:t xml:space="preserve">There is no temporal resolution to the analysis</w:t>
+      </w:r>
+    </w:p>
+    <w:bookmarkEnd w:id="35"/>
+    <w:bookmarkStart w:id="36" w:name="Xff637d23cd005ed78736ccdae52319ec417f7ef"/>
+    <w:p>
+      <w:pPr>
+        <w:pStyle w:val="Heading5"/>
+      </w:pPr>
+      <w:r>
+        <w:t xml:space="preserve">Type of extent boundary: choose from list or insert new values</w:t>
+      </w:r>
+    </w:p>
+    <w:p>
+      <w:pPr>
+        <w:pStyle w:val="FirstParagraph"/>
+      </w:pPr>
+      <w:r>
+        <w:t xml:space="preserve">political</w:t>
+      </w:r>
+    </w:p>
+    <w:bookmarkEnd w:id="36"/>
+    <w:bookmarkEnd w:id="37"/>
+    <w:bookmarkStart w:id="40" w:name="biodiversity-data"/>
     <w:p>
       <w:pPr>
         <w:pStyle w:val="Heading4"/>
@@ -566,7 +353,7 @@
         <w:t xml:space="preserve">Biodiversity data</w:t>
       </w:r>
     </w:p>
-    <w:bookmarkStart w:id="34" w:name="Xba005b5e38b75a7895da962103b4154c08bf680"/>
+    <w:bookmarkStart w:id="38" w:name="Xba005b5e38b75a7895da962103b4154c08bf680"/>
     <w:p>
       <w:pPr>
         <w:pStyle w:val="Heading5"/>
@@ -583,8 +370,8 @@
         <w:t xml:space="preserve">citizen science; field survey</w:t>
       </w:r>
     </w:p>
-    <w:bookmarkEnd w:id="34"/>
-    <w:bookmarkStart w:id="35" w:name="X13e83d10d7f9367bc7e55e410858e439d023bf4"/>
+    <w:bookmarkEnd w:id="38"/>
+    <w:bookmarkStart w:id="39" w:name="X13e83d10d7f9367bc7e55e410858e439d023bf4"/>
     <w:p>
       <w:pPr>
         <w:pStyle w:val="Heading5"/>
@@ -599,171 +386,171 @@
       </w:pPr>
       <w:r>
         <w:t xml:space="preserve">point occurrence</w:t>
-      </w:r>
-    </w:p>
-    <w:bookmarkEnd w:id="35"/>
-    <w:bookmarkEnd w:id="36"/>
-    <w:bookmarkStart w:id="38" w:name="predictors"/>
-    <w:p>
-      <w:pPr>
-        <w:pStyle w:val="Heading4"/>
-      </w:pPr>
-      <w:r>
-        <w:t xml:space="preserve">Predictors</w:t>
-      </w:r>
-    </w:p>
-    <w:bookmarkStart w:id="37" w:name="X12cf70d58e2462a274059a298e09e4b2dbd4138"/>
-    <w:p>
-      <w:pPr>
-        <w:pStyle w:val="Heading5"/>
-      </w:pPr>
-      <w:r>
-        <w:t xml:space="preserve">Type of predictor variables: choose from list or insert new values</w:t>
-      </w:r>
-    </w:p>
-    <w:p>
-      <w:pPr>
-        <w:pStyle w:val="FirstParagraph"/>
-      </w:pPr>
-      <w:r>
-        <w:t xml:space="preserve">&lt;Predictor types&gt;</w:t>
-      </w:r>
-      <w:r>
-        <w:t xml:space="preserve"> </w:t>
-      </w:r>
-    </w:p>
-    <w:bookmarkEnd w:id="37"/>
-    <w:bookmarkEnd w:id="38"/>
-    <w:bookmarkStart w:id="40" w:name="hypotheses"/>
-    <w:p>
-      <w:pPr>
-        <w:pStyle w:val="Heading4"/>
-      </w:pPr>
-      <w:r>
-        <w:t xml:space="preserve">Hypotheses</w:t>
-      </w:r>
-    </w:p>
-    <w:bookmarkStart w:id="39" w:name="X58456d2464e6084f086c615b9d027da64fe08c0"/>
-    <w:p>
-      <w:pPr>
-        <w:pStyle w:val="Heading5"/>
-      </w:pPr>
-      <w:r>
-        <w:t xml:space="preserve">Hypotheses about species-environment relationships</w:t>
-      </w:r>
-    </w:p>
-    <w:p>
-      <w:pPr>
-        <w:pStyle w:val="FirstParagraph"/>
-      </w:pPr>
-      <w:r>
-        <w:t xml:space="preserve">investigating how environment variables affect the distributions of the species, Linnaea borealis L. in the Cairngorms National Park</w:t>
       </w:r>
     </w:p>
     <w:bookmarkEnd w:id="39"/>
     <w:bookmarkEnd w:id="40"/>
-    <w:bookmarkStart w:id="42" w:name="assumptions"/>
+    <w:bookmarkStart w:id="42" w:name="predictors"/>
     <w:p>
       <w:pPr>
         <w:pStyle w:val="Heading4"/>
       </w:pPr>
       <w:r>
-        <w:t xml:space="preserve">Assumptions</w:t>
-      </w:r>
-    </w:p>
-    <w:bookmarkStart w:id="41" w:name="critical-model-assumptions"/>
-    <w:p>
-      <w:pPr>
-        <w:pStyle w:val="Heading5"/>
-      </w:pPr>
-      <w:r>
-        <w:t xml:space="preserve">Critical model assumptions</w:t>
-      </w:r>
-    </w:p>
-    <w:p>
-      <w:pPr>
-        <w:pStyle w:val="FirstParagraph"/>
-      </w:pPr>
-      <w:r>
-        <w:t xml:space="preserve">We assume that there is no temporal changes in environmental variables, that the abiotic variables is the sole predictor of species distributions other than biotic variables</w:t>
+        <w:t xml:space="preserve">Predictors</w:t>
+      </w:r>
+    </w:p>
+    <w:bookmarkStart w:id="41" w:name="X12cf70d58e2462a274059a298e09e4b2dbd4138"/>
+    <w:p>
+      <w:pPr>
+        <w:pStyle w:val="Heading5"/>
+      </w:pPr>
+      <w:r>
+        <w:t xml:space="preserve">Type of predictor variables: choose from list or insert new values</w:t>
+      </w:r>
+    </w:p>
+    <w:p>
+      <w:pPr>
+        <w:pStyle w:val="FirstParagraph"/>
+      </w:pPr>
+      <w:r>
+        <w:t xml:space="preserve">&lt;Predictor types&gt;</w:t>
+      </w:r>
+      <w:r>
+        <w:t xml:space="preserve"> </w:t>
       </w:r>
     </w:p>
     <w:bookmarkEnd w:id="41"/>
     <w:bookmarkEnd w:id="42"/>
-    <w:bookmarkStart w:id="46" w:name="algorithms"/>
+    <w:bookmarkStart w:id="44" w:name="hypotheses"/>
     <w:p>
       <w:pPr>
         <w:pStyle w:val="Heading4"/>
       </w:pPr>
       <w:r>
-        <w:t xml:space="preserve">Algorithms</w:t>
-      </w:r>
-    </w:p>
-    <w:bookmarkStart w:id="43" w:name="modelling-techniques-used"/>
-    <w:p>
-      <w:pPr>
-        <w:pStyle w:val="Heading5"/>
-      </w:pPr>
-      <w:r>
-        <w:t xml:space="preserve">Modelling techniques used</w:t>
-      </w:r>
-    </w:p>
-    <w:p>
-      <w:pPr>
-        <w:pStyle w:val="FirstParagraph"/>
-      </w:pPr>
-      <w:r>
-        <w:t xml:space="preserve">glm; svm; gaussian process model</w:t>
+        <w:t xml:space="preserve">Hypotheses</w:t>
+      </w:r>
+    </w:p>
+    <w:bookmarkStart w:id="43" w:name="X58456d2464e6084f086c615b9d027da64fe08c0"/>
+    <w:p>
+      <w:pPr>
+        <w:pStyle w:val="Heading5"/>
+      </w:pPr>
+      <w:r>
+        <w:t xml:space="preserve">Hypotheses about species-environment relationships</w:t>
+      </w:r>
+    </w:p>
+    <w:p>
+      <w:pPr>
+        <w:pStyle w:val="FirstParagraph"/>
+      </w:pPr>
+      <w:r>
+        <w:t xml:space="preserve">investigating how environment variables affect the distributions of the species, Linnaea borealis L. in the Cairngorms National Park</w:t>
       </w:r>
     </w:p>
     <w:bookmarkEnd w:id="43"/>
-    <w:bookmarkStart w:id="44" w:name="justification-of-model-complexity"/>
-    <w:p>
-      <w:pPr>
-        <w:pStyle w:val="Heading5"/>
-      </w:pPr>
-      <w:r>
-        <w:t xml:space="preserve">Justification of model complexity</w:t>
-      </w:r>
-    </w:p>
-    <w:p>
-      <w:pPr>
-        <w:pStyle w:val="FirstParagraph"/>
-      </w:pPr>
-      <w:r>
-        <w:t xml:space="preserve">A variety of models were used without making run time too extensive</w:t>
-      </w:r>
-    </w:p>
     <w:bookmarkEnd w:id="44"/>
-    <w:bookmarkStart w:id="45" w:name="use-of-model-averagingensemble-modelling"/>
-    <w:p>
-      <w:pPr>
-        <w:pStyle w:val="Heading5"/>
-      </w:pPr>
-      <w:r>
-        <w:t xml:space="preserve">Use of model averaging/ensemble modelling</w:t>
-      </w:r>
-    </w:p>
-    <w:p>
-      <w:pPr>
-        <w:pStyle w:val="FirstParagraph"/>
-      </w:pPr>
-      <w:r>
-        <w:t xml:space="preserve">We calculated a mean weighted average based on model performance</w:t>
+    <w:bookmarkStart w:id="46" w:name="assumptions"/>
+    <w:p>
+      <w:pPr>
+        <w:pStyle w:val="Heading4"/>
+      </w:pPr>
+      <w:r>
+        <w:t xml:space="preserve">Assumptions</w:t>
+      </w:r>
+    </w:p>
+    <w:bookmarkStart w:id="45" w:name="critical-model-assumptions"/>
+    <w:p>
+      <w:pPr>
+        <w:pStyle w:val="Heading5"/>
+      </w:pPr>
+      <w:r>
+        <w:t xml:space="preserve">Critical model assumptions</w:t>
+      </w:r>
+    </w:p>
+    <w:p>
+      <w:pPr>
+        <w:pStyle w:val="FirstParagraph"/>
+      </w:pPr>
+      <w:r>
+        <w:t xml:space="preserve">We assume that there is no temporal changes in environmental variables, that the abiotic variables is the sole predictor of species distributions other than biotic variables</w:t>
       </w:r>
     </w:p>
     <w:bookmarkEnd w:id="45"/>
     <w:bookmarkEnd w:id="46"/>
-    <w:bookmarkStart w:id="48" w:name="workflow"/>
+    <w:bookmarkStart w:id="50" w:name="algorithms"/>
     <w:p>
       <w:pPr>
         <w:pStyle w:val="Heading4"/>
       </w:pPr>
       <w:r>
+        <w:t xml:space="preserve">Algorithms</w:t>
+      </w:r>
+    </w:p>
+    <w:bookmarkStart w:id="47" w:name="modelling-techniques-used"/>
+    <w:p>
+      <w:pPr>
+        <w:pStyle w:val="Heading5"/>
+      </w:pPr>
+      <w:r>
+        <w:t xml:space="preserve">Modelling techniques used</w:t>
+      </w:r>
+    </w:p>
+    <w:p>
+      <w:pPr>
+        <w:pStyle w:val="FirstParagraph"/>
+      </w:pPr>
+      <w:r>
+        <w:t xml:space="preserve">glm; svm; gaussian process model</w:t>
+      </w:r>
+    </w:p>
+    <w:bookmarkEnd w:id="47"/>
+    <w:bookmarkStart w:id="48" w:name="justification-of-model-complexity"/>
+    <w:p>
+      <w:pPr>
+        <w:pStyle w:val="Heading5"/>
+      </w:pPr>
+      <w:r>
+        <w:t xml:space="preserve">Justification of model complexity</w:t>
+      </w:r>
+    </w:p>
+    <w:p>
+      <w:pPr>
+        <w:pStyle w:val="FirstParagraph"/>
+      </w:pPr>
+      <w:r>
+        <w:t xml:space="preserve">A variety of models were used without making run time too extensive</w:t>
+      </w:r>
+    </w:p>
+    <w:bookmarkEnd w:id="48"/>
+    <w:bookmarkStart w:id="49" w:name="use-of-model-averagingensemble-modelling"/>
+    <w:p>
+      <w:pPr>
+        <w:pStyle w:val="Heading5"/>
+      </w:pPr>
+      <w:r>
+        <w:t xml:space="preserve">Use of model averaging/ensemble modelling</w:t>
+      </w:r>
+    </w:p>
+    <w:p>
+      <w:pPr>
+        <w:pStyle w:val="FirstParagraph"/>
+      </w:pPr>
+      <w:r>
+        <w:t xml:space="preserve">We calculated a mean weighted average based on model performance</w:t>
+      </w:r>
+    </w:p>
+    <w:bookmarkEnd w:id="49"/>
+    <w:bookmarkEnd w:id="50"/>
+    <w:bookmarkStart w:id="52" w:name="workflow"/>
+    <w:p>
+      <w:pPr>
+        <w:pStyle w:val="Heading4"/>
+      </w:pPr>
+      <w:r>
         <w:t xml:space="preserve">Workflow</w:t>
       </w:r>
     </w:p>
-    <w:bookmarkStart w:id="47" w:name="Xb53693f145dcd0c046d6c19bdbacf273e7cbbf6"/>
+    <w:bookmarkStart w:id="51" w:name="Xb53693f145dcd0c046d6c19bdbacf273e7cbbf6"/>
     <w:p>
       <w:pPr>
         <w:pStyle w:val="Heading5"/>
@@ -780,9 +567,9 @@
         <w:t xml:space="preserve">Species occurrence data from the Cairngorms, Scotland was obtained by download from GBIF. We filtered environmental variables to only include environment data from within a 5 km buffer of recorded occurrences, and conducted spatial thinning. Using 4-fold partitioning, a series of spatial models were developed and validated. An ensemble model was created from the model series. We corrected for overprediction using posteriori methods</w:t>
       </w:r>
     </w:p>
-    <w:bookmarkEnd w:id="47"/>
-    <w:bookmarkEnd w:id="48"/>
-    <w:bookmarkStart w:id="53" w:name="software"/>
+    <w:bookmarkEnd w:id="51"/>
+    <w:bookmarkEnd w:id="52"/>
+    <w:bookmarkStart w:id="57" w:name="software"/>
     <w:p>
       <w:pPr>
         <w:pStyle w:val="Heading4"/>
@@ -791,7 +578,7 @@
         <w:t xml:space="preserve">Software</w:t>
       </w:r>
     </w:p>
-    <w:bookmarkStart w:id="49" w:name="Xaf15522c94ca7ae9ab8d5df8da15ee67eeb44f6"/>
+    <w:bookmarkStart w:id="53" w:name="Xaf15522c94ca7ae9ab8d5df8da15ee67eeb44f6"/>
     <w:p>
       <w:pPr>
         <w:pStyle w:val="Heading5"/>
@@ -984,8 +771,8 @@
         <w:t xml:space="preserve">terra version 1.7-78</w:t>
       </w:r>
     </w:p>
-    <w:bookmarkEnd w:id="49"/>
-    <w:bookmarkStart w:id="51" w:name="availability-of-codes-e.g.-code-links"/>
+    <w:bookmarkEnd w:id="53"/>
+    <w:bookmarkStart w:id="55" w:name="availability-of-codes-e.g.-code-links"/>
     <w:p>
       <w:pPr>
         <w:pStyle w:val="Heading5"/>
@@ -998,7 +785,7 @@
       <w:pPr>
         <w:pStyle w:val="FirstParagraph"/>
       </w:pPr>
-      <w:hyperlink r:id="rId50">
+      <w:hyperlink r:id="rId54">
         <w:r>
           <w:rPr>
             <w:rStyle w:val="Hyperlink"/>
@@ -1007,8 +794,8 @@
         </w:r>
       </w:hyperlink>
     </w:p>
-    <w:bookmarkEnd w:id="51"/>
-    <w:bookmarkStart w:id="52" w:name="availability-of-data-e.g.-data-links"/>
+    <w:bookmarkEnd w:id="55"/>
+    <w:bookmarkStart w:id="56" w:name="availability-of-data-e.g.-data-links"/>
     <w:p>
       <w:pPr>
         <w:pStyle w:val="Heading5"/>
@@ -1022,13 +809,13 @@
         <w:pStyle w:val="FirstParagraph"/>
       </w:pPr>
       <w:r>
-        <w:t xml:space="preserve">data obtained from GBIF API with DOI: 10.15468/dl.q5uhpc</w:t>
-      </w:r>
-    </w:p>
-    <w:bookmarkEnd w:id="52"/>
-    <w:bookmarkEnd w:id="53"/>
-    <w:bookmarkEnd w:id="54"/>
-    <w:bookmarkStart w:id="92" w:name="data"/>
+        <w:t xml:space="preserve">data obtained from GBIF API with DOI: 10.15468/dl.64j7zp</w:t>
+      </w:r>
+    </w:p>
+    <w:bookmarkEnd w:id="56"/>
+    <w:bookmarkEnd w:id="57"/>
+    <w:bookmarkEnd w:id="58"/>
+    <w:bookmarkStart w:id="96" w:name="data"/>
     <w:p>
       <w:pPr>
         <w:pStyle w:val="Heading2"/>
@@ -1037,7 +824,7 @@
         <w:t xml:space="preserve">Data</w:t>
       </w:r>
     </w:p>
-    <w:bookmarkStart w:id="67" w:name="biodiversity-data-1"/>
+    <w:bookmarkStart w:id="71" w:name="biodiversity-data-1"/>
     <w:p>
       <w:pPr>
         <w:pStyle w:val="Heading4"/>
@@ -1046,7 +833,7 @@
         <w:t xml:space="preserve">Biodiversity data</w:t>
       </w:r>
     </w:p>
-    <w:bookmarkStart w:id="55" w:name="X31e1d0c1bab943135ba4c9d6e55f97f24ecbe52"/>
+    <w:bookmarkStart w:id="59" w:name="X31e1d0c1bab943135ba4c9d6e55f97f24ecbe52"/>
     <w:p>
       <w:pPr>
         <w:pStyle w:val="Heading5"/>
@@ -1063,8 +850,8 @@
         <w:t xml:space="preserve">Species: Linnaea borealis L., phylum: Tracheophyta, order: Dipsacales, family: Caprifoliaceae</w:t>
       </w:r>
     </w:p>
-    <w:bookmarkEnd w:id="55"/>
-    <w:bookmarkStart w:id="56" w:name="details-on-taxonomic-reference-system"/>
+    <w:bookmarkEnd w:id="59"/>
+    <w:bookmarkStart w:id="60" w:name="details-on-taxonomic-reference-system"/>
     <w:p>
       <w:pPr>
         <w:pStyle w:val="Heading5"/>
@@ -1081,8 +868,8 @@
         <w:t xml:space="preserve">GBIF taxonomic backbone</w:t>
       </w:r>
     </w:p>
-    <w:bookmarkEnd w:id="56"/>
-    <w:bookmarkStart w:id="57" w:name="Xdbd656d996b63c448683eb435ff4c07ce7afbbb"/>
+    <w:bookmarkEnd w:id="60"/>
+    <w:bookmarkStart w:id="61" w:name="Xdbd656d996b63c448683eb435ff4c07ce7afbbb"/>
     <w:p>
       <w:pPr>
         <w:pStyle w:val="Heading5"/>
@@ -1099,8 +886,8 @@
         <w:t xml:space="preserve">species</w:t>
       </w:r>
     </w:p>
-    <w:bookmarkEnd w:id="57"/>
-    <w:bookmarkStart w:id="58" w:name="Xc09f201b8514d5f57b5bea39af3748a4e9b8457"/>
+    <w:bookmarkEnd w:id="61"/>
+    <w:bookmarkStart w:id="62" w:name="Xc09f201b8514d5f57b5bea39af3748a4e9b8457"/>
     <w:p>
       <w:pPr>
         <w:pStyle w:val="Heading5"/>
@@ -1114,11 +901,11 @@
         <w:pStyle w:val="FirstParagraph"/>
       </w:pPr>
       <w:r>
-        <w:t xml:space="preserve">data obtained from GBIF API with DOI: your_doi_here at datetime: 2024-07-03 12:54:56.952897</w:t>
-      </w:r>
-    </w:p>
-    <w:bookmarkEnd w:id="58"/>
-    <w:bookmarkStart w:id="59" w:name="Xd871ab02052881e7a977ab6f9eb9b445cd8a407"/>
+        <w:t xml:space="preserve">data obtained from GBIF API with DOI: 10.15468/dl.64j7zp at datetime: 2024-07-03 14:59:52.464496</w:t>
+      </w:r>
+    </w:p>
+    <w:bookmarkEnd w:id="62"/>
+    <w:bookmarkStart w:id="63" w:name="Xd871ab02052881e7a977ab6f9eb9b445cd8a407"/>
     <w:p>
       <w:pPr>
         <w:pStyle w:val="Heading5"/>
@@ -1135,8 +922,8 @@
         <w:t xml:space="preserve">opportunistic data</w:t>
       </w:r>
     </w:p>
-    <w:bookmarkEnd w:id="59"/>
-    <w:bookmarkStart w:id="60" w:name="X4771b6266aebda3019c2b22cc9b888867ee747a"/>
+    <w:bookmarkEnd w:id="63"/>
+    <w:bookmarkStart w:id="64" w:name="X4771b6266aebda3019c2b22cc9b888867ee747a"/>
     <w:p>
       <w:pPr>
         <w:pStyle w:val="Heading5"/>
@@ -1153,8 +940,8 @@
         <w:t xml:space="preserve">species: Linnaea borealis L., sample size = 622</w:t>
       </w:r>
     </w:p>
-    <w:bookmarkEnd w:id="60"/>
-    <w:bookmarkStart w:id="61" w:name="countryregion-mask-if-applicable"/>
+    <w:bookmarkEnd w:id="64"/>
+    <w:bookmarkStart w:id="65" w:name="countryregion-mask-if-applicable"/>
     <w:p>
       <w:pPr>
         <w:pStyle w:val="Heading5"/>
@@ -1171,8 +958,8 @@
         <w:t xml:space="preserve">No mask was used</w:t>
       </w:r>
     </w:p>
-    <w:bookmarkEnd w:id="61"/>
-    <w:bookmarkStart w:id="62" w:name="X9596c150b6cfd75fa8bc87dc9a5428f94102837"/>
+    <w:bookmarkEnd w:id="65"/>
+    <w:bookmarkStart w:id="66" w:name="X9596c150b6cfd75fa8bc87dc9a5428f94102837"/>
     <w:p>
       <w:pPr>
         <w:pStyle w:val="Heading5"/>
@@ -1205,8 +992,8 @@
         <w:t xml:space="preserve">temporal thinning: FALSE</w:t>
       </w:r>
     </w:p>
-    <w:bookmarkEnd w:id="62"/>
-    <w:bookmarkStart w:id="63" w:name="X9109e3a81f4147743cb60724995e6e1e1ecc5db"/>
+    <w:bookmarkEnd w:id="66"/>
+    <w:bookmarkStart w:id="67" w:name="X9109e3a81f4147743cb60724995e6e1e1ecc5db"/>
     <w:p>
       <w:pPr>
         <w:pStyle w:val="Heading5"/>
@@ -1223,8 +1010,8 @@
         <w:t xml:space="preserve">no cleaning/filtering steps</w:t>
       </w:r>
     </w:p>
-    <w:bookmarkEnd w:id="63"/>
-    <w:bookmarkStart w:id="64" w:name="X1cf9b323d1f61eddc429fec2b703b053c3de636"/>
+    <w:bookmarkEnd w:id="67"/>
+    <w:bookmarkStart w:id="68" w:name="X1cf9b323d1f61eddc429fec2b703b053c3de636"/>
     <w:p>
       <w:pPr>
         <w:pStyle w:val="Heading5"/>
@@ -1241,8 +1028,8 @@
         <w:t xml:space="preserve">not applicable</w:t>
       </w:r>
     </w:p>
-    <w:bookmarkEnd w:id="64"/>
-    <w:bookmarkStart w:id="65" w:name="X2a6cb17f100f123f1a95018ba27aa994a80764a"/>
+    <w:bookmarkEnd w:id="68"/>
+    <w:bookmarkStart w:id="69" w:name="X2a6cb17f100f123f1a95018ba27aa994a80764a"/>
     <w:p>
       <w:pPr>
         <w:pStyle w:val="Heading5"/>
@@ -1275,108 +1062,108 @@
         <w:t xml:space="preserve">Established spatial buffers from occurrences with 5 km radius</w:t>
       </w:r>
     </w:p>
-    <w:bookmarkEnd w:id="65"/>
-    <w:bookmarkStart w:id="66" w:name="X144b592009edaaadfe2d763b5375be7cc2782ff"/>
+    <w:bookmarkEnd w:id="69"/>
+    <w:bookmarkStart w:id="70" w:name="X144b592009edaaadfe2d763b5375be7cc2782ff"/>
     <w:p>
       <w:pPr>
         <w:pStyle w:val="Heading5"/>
       </w:pPr>
       <w:r>
         <w:t xml:space="preserve">Details on potential errors and biases in data, if applicable: e.g., detection probability, misidentification potential, geo-referencing errors, sampling bias</w:t>
-      </w:r>
-    </w:p>
-    <w:bookmarkEnd w:id="66"/>
-    <w:bookmarkEnd w:id="67"/>
-    <w:bookmarkStart w:id="71" w:name="data-partitioning"/>
-    <w:p>
-      <w:pPr>
-        <w:pStyle w:val="Heading4"/>
-      </w:pPr>
-      <w:r>
-        <w:t xml:space="preserve">Data partitioning</w:t>
-      </w:r>
-    </w:p>
-    <w:bookmarkStart w:id="68" w:name="Xc7e934b677922116ee4275b41856e3d38d6fb0c"/>
-    <w:p>
-      <w:pPr>
-        <w:pStyle w:val="Heading5"/>
-      </w:pPr>
-      <w:r>
-        <w:t xml:space="preserve">Selection of training data (for model fitting)</w:t>
-      </w:r>
-    </w:p>
-    <w:p>
-      <w:pPr>
-        <w:pStyle w:val="FirstParagraph"/>
-      </w:pPr>
-      <w:r>
-        <w:t xml:space="preserve">random partitioning: TRUE</w:t>
-      </w:r>
-    </w:p>
-    <w:p>
-      <w:pPr>
-        <w:pStyle w:val="BodyText"/>
-      </w:pPr>
-      <w:r>
-        <w:t xml:space="preserve">Conducted in flexsdm using 4 fold random partitioning</w:t>
-      </w:r>
-    </w:p>
-    <w:bookmarkEnd w:id="68"/>
-    <w:bookmarkStart w:id="69" w:name="X037d965cdd510249f0e8871e564d2a3941052cb"/>
-    <w:p>
-      <w:pPr>
-        <w:pStyle w:val="Heading5"/>
-      </w:pPr>
-      <w:r>
-        <w:t xml:space="preserve">Selection of validation data (withheld from model fitting, used for estimating prediction error for model selection, model averaging or ensemble): e.g., cross-validation method</w:t>
-      </w:r>
-    </w:p>
-    <w:p>
-      <w:pPr>
-        <w:pStyle w:val="FirstParagraph"/>
-      </w:pPr>
-      <w:r>
-        <w:t xml:space="preserve">we calculate TSS, the threshold at which sensitivity and specificity are equal, as the performance metric used for selecting the best combination of hyper-parameter values in the tuned Maximum Entropy model</w:t>
-      </w:r>
-    </w:p>
-    <w:bookmarkEnd w:id="69"/>
-    <w:bookmarkStart w:id="70" w:name="X78942473382e7f57fc5db20a98210f8500eb378"/>
-    <w:p>
-      <w:pPr>
-        <w:pStyle w:val="Heading5"/>
-      </w:pPr>
-      <w:r>
-        <w:t xml:space="preserve">Selection of test (truly independent) data , sensu Hastie, et al. (2009)</w:t>
-      </w:r>
-    </w:p>
-    <w:p>
-      <w:pPr>
-        <w:pStyle w:val="FirstParagraph"/>
-      </w:pPr>
-      <w:r>
-        <w:t xml:space="preserve">Random partitioning: TRUE</w:t>
-      </w:r>
-    </w:p>
-    <w:p>
-      <w:pPr>
-        <w:pStyle w:val="BodyText"/>
-      </w:pPr>
-      <w:r>
-        <w:t xml:space="preserve">Conducted in flexsdm using 4 fold random partitioning</w:t>
       </w:r>
     </w:p>
     <w:bookmarkEnd w:id="70"/>
     <w:bookmarkEnd w:id="71"/>
-    <w:bookmarkStart w:id="82" w:name="predictor-variables"/>
+    <w:bookmarkStart w:id="75" w:name="data-partitioning"/>
     <w:p>
       <w:pPr>
         <w:pStyle w:val="Heading4"/>
       </w:pPr>
       <w:r>
+        <w:t xml:space="preserve">Data partitioning</w:t>
+      </w:r>
+    </w:p>
+    <w:bookmarkStart w:id="72" w:name="Xc7e934b677922116ee4275b41856e3d38d6fb0c"/>
+    <w:p>
+      <w:pPr>
+        <w:pStyle w:val="Heading5"/>
+      </w:pPr>
+      <w:r>
+        <w:t xml:space="preserve">Selection of training data (for model fitting)</w:t>
+      </w:r>
+    </w:p>
+    <w:p>
+      <w:pPr>
+        <w:pStyle w:val="FirstParagraph"/>
+      </w:pPr>
+      <w:r>
+        <w:t xml:space="preserve">random partitioning: TRUE</w:t>
+      </w:r>
+    </w:p>
+    <w:p>
+      <w:pPr>
+        <w:pStyle w:val="BodyText"/>
+      </w:pPr>
+      <w:r>
+        <w:t xml:space="preserve">Conducted in flexsdm using 4 fold random partitioning</w:t>
+      </w:r>
+    </w:p>
+    <w:bookmarkEnd w:id="72"/>
+    <w:bookmarkStart w:id="73" w:name="X037d965cdd510249f0e8871e564d2a3941052cb"/>
+    <w:p>
+      <w:pPr>
+        <w:pStyle w:val="Heading5"/>
+      </w:pPr>
+      <w:r>
+        <w:t xml:space="preserve">Selection of validation data (withheld from model fitting, used for estimating prediction error for model selection, model averaging or ensemble): e.g., cross-validation method</w:t>
+      </w:r>
+    </w:p>
+    <w:p>
+      <w:pPr>
+        <w:pStyle w:val="FirstParagraph"/>
+      </w:pPr>
+      <w:r>
+        <w:t xml:space="preserve">we calculate TSS, the threshold at which sensitivity and specificity are equal, as the performance metric used for selecting the best combination of hyper-parameter values in the tuned Maximum Entropy model</w:t>
+      </w:r>
+    </w:p>
+    <w:bookmarkEnd w:id="73"/>
+    <w:bookmarkStart w:id="74" w:name="X78942473382e7f57fc5db20a98210f8500eb378"/>
+    <w:p>
+      <w:pPr>
+        <w:pStyle w:val="Heading5"/>
+      </w:pPr>
+      <w:r>
+        <w:t xml:space="preserve">Selection of test (truly independent) data , sensu Hastie, et al. (2009)</w:t>
+      </w:r>
+    </w:p>
+    <w:p>
+      <w:pPr>
+        <w:pStyle w:val="FirstParagraph"/>
+      </w:pPr>
+      <w:r>
+        <w:t xml:space="preserve">Random partitioning: TRUE</w:t>
+      </w:r>
+    </w:p>
+    <w:p>
+      <w:pPr>
+        <w:pStyle w:val="BodyText"/>
+      </w:pPr>
+      <w:r>
+        <w:t xml:space="preserve">Conducted in flexsdm using 4 fold random partitioning</w:t>
+      </w:r>
+    </w:p>
+    <w:bookmarkEnd w:id="74"/>
+    <w:bookmarkEnd w:id="75"/>
+    <w:bookmarkStart w:id="86" w:name="predictor-variables"/>
+    <w:p>
+      <w:pPr>
+        <w:pStyle w:val="Heading4"/>
+      </w:pPr>
+      <w:r>
         <w:t xml:space="preserve">Predictor variables</w:t>
       </w:r>
     </w:p>
-    <w:bookmarkStart w:id="72" w:name="state-predictor-variables-used"/>
+    <w:bookmarkStart w:id="76" w:name="state-predictor-variables-used"/>
     <w:p>
       <w:pPr>
         <w:pStyle w:val="Heading5"/>
@@ -1393,8 +1180,8 @@
         <w:t xml:space="preserve">bio01, bio02, bio05, bio06, bio12, bio13, bio14, bio15, elevation, slope, aspect, hillshade, Percent_Tree_Cover, NDVI, ph, soil_carbon, grass, flooded_vegetation, crops, shrub_and_scrub, built, bare, snow_and_ice, prox_water, prox_grass, prox_flooded_vegetation, prox_crops, prox_shrub_and_scrub, prox_built, prox_bare, prox_snow_and_ice</w:t>
       </w:r>
     </w:p>
-    <w:bookmarkEnd w:id="72"/>
-    <w:bookmarkStart w:id="73" w:name="X157d1ccab75ebba6cec91183a7545bb8b12f143"/>
+    <w:bookmarkEnd w:id="76"/>
+    <w:bookmarkStart w:id="77" w:name="X157d1ccab75ebba6cec91183a7545bb8b12f143"/>
     <w:p>
       <w:pPr>
         <w:pStyle w:val="Heading5"/>
@@ -1411,8 +1198,8 @@
         <w:t xml:space="preserve">Google earth engine</w:t>
       </w:r>
     </w:p>
-    <w:bookmarkEnd w:id="73"/>
-    <w:bookmarkStart w:id="74" w:name="spatial-extent-of-raw-data"/>
+    <w:bookmarkEnd w:id="77"/>
+    <w:bookmarkStart w:id="78" w:name="spatial-extent-of-raw-data"/>
     <w:p>
       <w:pPr>
         <w:pStyle w:val="Heading5"/>
@@ -1429,8 +1216,8 @@
         <w:t xml:space="preserve">Spatial extent: -4.47763888888889, -2.79986111111111, 56.7401388888889, 57.4134722222222 (xmin, xmax, ymin, ymax)</w:t>
       </w:r>
     </w:p>
-    <w:bookmarkEnd w:id="74"/>
-    <w:bookmarkStart w:id="75" w:name="spatial-resolution-of-raw-data"/>
+    <w:bookmarkEnd w:id="78"/>
+    <w:bookmarkStart w:id="79" w:name="spatial-resolution-of-raw-data"/>
     <w:p>
       <w:pPr>
         <w:pStyle w:val="Heading5"/>
@@ -1447,8 +1234,8 @@
         <w:t xml:space="preserve">0.1 km</w:t>
       </w:r>
     </w:p>
-    <w:bookmarkEnd w:id="75"/>
-    <w:bookmarkStart w:id="76" w:name="X2b2fc2a22a9734aaa212185ba7804182582b4e8"/>
+    <w:bookmarkEnd w:id="79"/>
+    <w:bookmarkStart w:id="80" w:name="X2b2fc2a22a9734aaa212185ba7804182582b4e8"/>
     <w:p>
       <w:pPr>
         <w:pStyle w:val="Heading5"/>
@@ -1465,8 +1252,8 @@
         <w:t xml:space="preserve">WGS 84</w:t>
       </w:r>
     </w:p>
-    <w:bookmarkEnd w:id="76"/>
-    <w:bookmarkStart w:id="77" w:name="temporal-extent-of-raw-data"/>
+    <w:bookmarkEnd w:id="80"/>
+    <w:bookmarkStart w:id="81" w:name="temporal-extent-of-raw-data"/>
     <w:p>
       <w:pPr>
         <w:pStyle w:val="Heading5"/>
@@ -1483,8 +1270,8 @@
         <w:t xml:space="preserve">No temporal extent</w:t>
       </w:r>
     </w:p>
-    <w:bookmarkEnd w:id="77"/>
-    <w:bookmarkStart w:id="78" w:name="Xc7649446de8401e4abae18c329440b19ebceafa"/>
+    <w:bookmarkEnd w:id="81"/>
+    <w:bookmarkStart w:id="82" w:name="Xc7649446de8401e4abae18c329440b19ebceafa"/>
     <w:p>
       <w:pPr>
         <w:pStyle w:val="Heading5"/>
@@ -1501,8 +1288,8 @@
         <w:t xml:space="preserve">No temporal resolution</w:t>
       </w:r>
     </w:p>
-    <w:bookmarkEnd w:id="78"/>
-    <w:bookmarkStart w:id="79" w:name="X654ff9501737df83e9a9d64c8a6b772c17e08b1"/>
+    <w:bookmarkEnd w:id="82"/>
+    <w:bookmarkStart w:id="83" w:name="X654ff9501737df83e9a9d64c8a6b772c17e08b1"/>
     <w:p>
       <w:pPr>
         <w:pStyle w:val="Heading5"/>
@@ -1519,8 +1306,8 @@
         <w:t xml:space="preserve">no upscaling/downscaling</w:t>
       </w:r>
     </w:p>
-    <w:bookmarkEnd w:id="79"/>
-    <w:bookmarkStart w:id="80" w:name="X1b65d0e39744b5cd833c6190fad4da47dfee804"/>
+    <w:bookmarkEnd w:id="83"/>
+    <w:bookmarkStart w:id="84" w:name="X1b65d0e39744b5cd833c6190fad4da47dfee804"/>
     <w:p>
       <w:pPr>
         <w:pStyle w:val="Heading5"/>
@@ -1529,8 +1316,8 @@
         <w:t xml:space="preserve">Details on measurements errors and bias, when known</w:t>
       </w:r>
     </w:p>
-    <w:bookmarkEnd w:id="80"/>
-    <w:bookmarkStart w:id="81" w:name="Xba36413ecda70be322dac2df42068fee075f721"/>
+    <w:bookmarkEnd w:id="84"/>
+    <w:bookmarkStart w:id="85" w:name="Xba36413ecda70be322dac2df42068fee075f721"/>
     <w:p>
       <w:pPr>
         <w:pStyle w:val="Heading5"/>
@@ -1539,9 +1326,9 @@
         <w:t xml:space="preserve">Details on dimension reduction of variable set, if applicable - if model-based, this should be contained in Model section (element: Details on pre-selection of variables)</w:t>
       </w:r>
     </w:p>
-    <w:bookmarkEnd w:id="81"/>
-    <w:bookmarkEnd w:id="82"/>
-    <w:bookmarkStart w:id="91" w:name="transfer-data"/>
+    <w:bookmarkEnd w:id="85"/>
+    <w:bookmarkEnd w:id="86"/>
+    <w:bookmarkStart w:id="95" w:name="transfer-data"/>
     <w:p>
       <w:pPr>
         <w:pStyle w:val="Heading4"/>
@@ -1550,7 +1337,7 @@
         <w:t xml:space="preserve">Transfer data</w:t>
       </w:r>
     </w:p>
-    <w:bookmarkStart w:id="83" w:name="Xaa81bd122adedc8ec7b5da282cd232ac578a4e2"/>
+    <w:bookmarkStart w:id="87" w:name="Xaa81bd122adedc8ec7b5da282cd232ac578a4e2"/>
     <w:p>
       <w:pPr>
         <w:pStyle w:val="Heading5"/>
@@ -1564,11 +1351,11 @@
         <w:pStyle w:val="FirstParagraph"/>
       </w:pPr>
       <w:r>
-        <w:t xml:space="preserve">data obtained from GBIF API with DOI: your_doi_here at datetime: 2024-07-03 12:54:56.952897</w:t>
-      </w:r>
-    </w:p>
-    <w:bookmarkEnd w:id="83"/>
-    <w:bookmarkStart w:id="84" w:name="spatial-extent-of-transfer-data"/>
+        <w:t xml:space="preserve">data obtained from GBIF API with DOI: 10.15468/dl.64j7zp at datetime: 2024-07-03 14:59:52.464496</w:t>
+      </w:r>
+    </w:p>
+    <w:bookmarkEnd w:id="87"/>
+    <w:bookmarkStart w:id="88" w:name="spatial-extent-of-transfer-data"/>
     <w:p>
       <w:pPr>
         <w:pStyle w:val="Heading5"/>
@@ -1588,8 +1375,8 @@
         <w:t xml:space="preserve"> </w:t>
       </w:r>
     </w:p>
-    <w:bookmarkEnd w:id="84"/>
-    <w:bookmarkStart w:id="85" w:name="spatial-resolution-of-transfer-data"/>
+    <w:bookmarkEnd w:id="88"/>
+    <w:bookmarkStart w:id="89" w:name="spatial-resolution-of-transfer-data"/>
     <w:p>
       <w:pPr>
         <w:pStyle w:val="Heading5"/>
@@ -1606,8 +1393,8 @@
         <w:t xml:space="preserve">Not applicable</w:t>
       </w:r>
     </w:p>
-    <w:bookmarkEnd w:id="85"/>
-    <w:bookmarkStart w:id="86" w:name="temporal-extent-of-transfer-data"/>
+    <w:bookmarkEnd w:id="89"/>
+    <w:bookmarkStart w:id="90" w:name="temporal-extent-of-transfer-data"/>
     <w:p>
       <w:pPr>
         <w:pStyle w:val="Heading5"/>
@@ -1624,8 +1411,8 @@
         <w:t xml:space="preserve">Not applicable</w:t>
       </w:r>
     </w:p>
-    <w:bookmarkEnd w:id="86"/>
-    <w:bookmarkStart w:id="87" w:name="X9765f5a9de71f856784be07a713d95ace2d7ecb"/>
+    <w:bookmarkEnd w:id="90"/>
+    <w:bookmarkStart w:id="91" w:name="X9765f5a9de71f856784be07a713d95ace2d7ecb"/>
     <w:p>
       <w:pPr>
         <w:pStyle w:val="Heading5"/>
@@ -1642,8 +1429,8 @@
         <w:t xml:space="preserve">Not applicable</w:t>
       </w:r>
     </w:p>
-    <w:bookmarkEnd w:id="87"/>
-    <w:bookmarkStart w:id="88" w:name="models-and-scenarios-used"/>
+    <w:bookmarkEnd w:id="91"/>
+    <w:bookmarkStart w:id="92" w:name="models-and-scenarios-used"/>
     <w:p>
       <w:pPr>
         <w:pStyle w:val="Heading5"/>
@@ -1660,8 +1447,8 @@
         <w:t xml:space="preserve">Not applicable</w:t>
       </w:r>
     </w:p>
-    <w:bookmarkEnd w:id="88"/>
-    <w:bookmarkStart w:id="89" w:name="X65c4266520e606fd06faefde8bde5d5eb4ead4a"/>
+    <w:bookmarkEnd w:id="92"/>
+    <w:bookmarkStart w:id="93" w:name="X65c4266520e606fd06faefde8bde5d5eb4ead4a"/>
     <w:p>
       <w:pPr>
         <w:pStyle w:val="Heading5"/>
@@ -1678,8 +1465,8 @@
         <w:t xml:space="preserve">Not applicable</w:t>
       </w:r>
     </w:p>
-    <w:bookmarkEnd w:id="89"/>
-    <w:bookmarkStart w:id="90" w:name="X22ab98974af4fe6fc2976e6c686970218b771c8"/>
+    <w:bookmarkEnd w:id="93"/>
+    <w:bookmarkStart w:id="94" w:name="X22ab98974af4fe6fc2976e6c686970218b771c8"/>
     <w:p>
       <w:pPr>
         <w:pStyle w:val="Heading5"/>
@@ -1696,84 +1483,84 @@
         <w:t xml:space="preserve">Not applicable</w:t>
       </w:r>
     </w:p>
-    <w:bookmarkEnd w:id="90"/>
-    <w:bookmarkEnd w:id="91"/>
-    <w:bookmarkEnd w:id="92"/>
-    <w:bookmarkStart w:id="114" w:name="model"/>
-    <w:p>
-      <w:pPr>
-        <w:pStyle w:val="Heading2"/>
-      </w:pPr>
-      <w:r>
-        <w:t xml:space="preserve">Model</w:t>
-      </w:r>
-    </w:p>
-    <w:bookmarkStart w:id="94" w:name="variable-pre-selection"/>
-    <w:p>
-      <w:pPr>
-        <w:pStyle w:val="Heading4"/>
-      </w:pPr>
-      <w:r>
-        <w:t xml:space="preserve">Variable pre-selection</w:t>
-      </w:r>
-    </w:p>
-    <w:bookmarkStart w:id="93" w:name="X670971f0747490c2394f3b84fb4c842ea75bae5"/>
-    <w:p>
-      <w:pPr>
-        <w:pStyle w:val="Heading5"/>
-      </w:pPr>
-      <w:r>
-        <w:t xml:space="preserve">Details on pre-selection of variables, if applicable</w:t>
-      </w:r>
-    </w:p>
-    <w:p>
-      <w:pPr>
-        <w:pStyle w:val="FirstParagraph"/>
-      </w:pPr>
-      <w:r>
-        <w:t xml:space="preserve">Not applicable</w:t>
-      </w:r>
-    </w:p>
-    <w:bookmarkEnd w:id="93"/>
     <w:bookmarkEnd w:id="94"/>
-    <w:bookmarkStart w:id="96" w:name="multicollinearity"/>
-    <w:p>
-      <w:pPr>
-        <w:pStyle w:val="Heading4"/>
-      </w:pPr>
-      <w:r>
-        <w:t xml:space="preserve">Multicollinearity</w:t>
-      </w:r>
-    </w:p>
-    <w:bookmarkStart w:id="95" w:name="X4e2dc08a650696b61c6829e2ed0fbe04d0fc151"/>
-    <w:p>
-      <w:pPr>
-        <w:pStyle w:val="Heading5"/>
-      </w:pPr>
-      <w:r>
-        <w:t xml:space="preserve">Methods for identifying and dealing with multicollinearity (Dormann, et al. 2013) or justification if multicollinearity is not explicitly dealt with</w:t>
-      </w:r>
-    </w:p>
-    <w:p>
-      <w:pPr>
-        <w:pStyle w:val="FirstParagraph"/>
-      </w:pPr>
-      <w:r>
-        <w:t xml:space="preserve">No methods used to handle collinearity</w:t>
-      </w:r>
-    </w:p>
     <w:bookmarkEnd w:id="95"/>
     <w:bookmarkEnd w:id="96"/>
-    <w:bookmarkStart w:id="99" w:name="model-settings"/>
+    <w:bookmarkStart w:id="118" w:name="model"/>
+    <w:p>
+      <w:pPr>
+        <w:pStyle w:val="Heading2"/>
+      </w:pPr>
+      <w:r>
+        <w:t xml:space="preserve">Model</w:t>
+      </w:r>
+    </w:p>
+    <w:bookmarkStart w:id="98" w:name="variable-pre-selection"/>
     <w:p>
       <w:pPr>
         <w:pStyle w:val="Heading4"/>
       </w:pPr>
       <w:r>
+        <w:t xml:space="preserve">Variable pre-selection</w:t>
+      </w:r>
+    </w:p>
+    <w:bookmarkStart w:id="97" w:name="X670971f0747490c2394f3b84fb4c842ea75bae5"/>
+    <w:p>
+      <w:pPr>
+        <w:pStyle w:val="Heading5"/>
+      </w:pPr>
+      <w:r>
+        <w:t xml:space="preserve">Details on pre-selection of variables, if applicable</w:t>
+      </w:r>
+    </w:p>
+    <w:p>
+      <w:pPr>
+        <w:pStyle w:val="FirstParagraph"/>
+      </w:pPr>
+      <w:r>
+        <w:t xml:space="preserve">Not applicable</w:t>
+      </w:r>
+    </w:p>
+    <w:bookmarkEnd w:id="97"/>
+    <w:bookmarkEnd w:id="98"/>
+    <w:bookmarkStart w:id="100" w:name="multicollinearity"/>
+    <w:p>
+      <w:pPr>
+        <w:pStyle w:val="Heading4"/>
+      </w:pPr>
+      <w:r>
+        <w:t xml:space="preserve">Multicollinearity</w:t>
+      </w:r>
+    </w:p>
+    <w:bookmarkStart w:id="99" w:name="X4e2dc08a650696b61c6829e2ed0fbe04d0fc151"/>
+    <w:p>
+      <w:pPr>
+        <w:pStyle w:val="Heading5"/>
+      </w:pPr>
+      <w:r>
+        <w:t xml:space="preserve">Methods for identifying and dealing with multicollinearity (Dormann, et al. 2013) or justification if multicollinearity is not explicitly dealt with</w:t>
+      </w:r>
+    </w:p>
+    <w:p>
+      <w:pPr>
+        <w:pStyle w:val="FirstParagraph"/>
+      </w:pPr>
+      <w:r>
+        <w:t xml:space="preserve">No methods used to handle collinearity</w:t>
+      </w:r>
+    </w:p>
+    <w:bookmarkEnd w:id="99"/>
+    <w:bookmarkEnd w:id="100"/>
+    <w:bookmarkStart w:id="103" w:name="model-settings"/>
+    <w:p>
+      <w:pPr>
+        <w:pStyle w:val="Heading4"/>
+      </w:pPr>
+      <w:r>
         <w:t xml:space="preserve">Model settings</w:t>
       </w:r>
     </w:p>
-    <w:bookmarkStart w:id="97" w:name="Xb2896f1e379c09a08a5be987439212380a39a99"/>
+    <w:bookmarkStart w:id="101" w:name="Xb2896f1e379c09a08a5be987439212380a39a99"/>
     <w:p>
       <w:pPr>
         <w:pStyle w:val="Heading5"/>
@@ -2036,8 +1823,8 @@
         </w:tc>
       </w:tr>
     </w:tbl>
-    <w:bookmarkEnd w:id="97"/>
-    <w:bookmarkStart w:id="98" w:name="X69b2df62dc1dc56dd3ab9c10e4bda2c2580b175"/>
+    <w:bookmarkEnd w:id="101"/>
+    <w:bookmarkStart w:id="102" w:name="X69b2df62dc1dc56dd3ab9c10e4bda2c2580b175"/>
     <w:p>
       <w:pPr>
         <w:pStyle w:val="Heading5"/>
@@ -2052,212 +1839,212 @@
       </w:pPr>
       <w:r>
         <w:t xml:space="preserve">Not applicable</w:t>
-      </w:r>
-    </w:p>
-    <w:bookmarkEnd w:id="98"/>
-    <w:bookmarkEnd w:id="99"/>
-    <w:bookmarkStart w:id="103" w:name="model-estimates"/>
-    <w:p>
-      <w:pPr>
-        <w:pStyle w:val="Heading4"/>
-      </w:pPr>
-      <w:r>
-        <w:t xml:space="preserve">Model estimates</w:t>
-      </w:r>
-    </w:p>
-    <w:bookmarkStart w:id="100" w:name="X8870229253dad4e5a681e5453577a83fa5ee86e"/>
-    <w:p>
-      <w:pPr>
-        <w:pStyle w:val="Heading5"/>
-      </w:pPr>
-      <w:r>
-        <w:t xml:space="preserve">Assessment of model coefficients, e.g. median or mean posterior</w:t>
-      </w:r>
-    </w:p>
-    <w:p>
-      <w:pPr>
-        <w:pStyle w:val="FirstParagraph"/>
-      </w:pPr>
-      <w:r>
-        <w:t xml:space="preserve">Not applicable</w:t>
-      </w:r>
-    </w:p>
-    <w:bookmarkEnd w:id="100"/>
-    <w:bookmarkStart w:id="101" w:name="X5ef9317aef60da9dc680a7201ea137a12147b5b"/>
-    <w:p>
-      <w:pPr>
-        <w:pStyle w:val="Heading5"/>
-      </w:pPr>
-      <w:r>
-        <w:t xml:space="preserve">Details on quantification of parameter uncertainty, e.g. resampling</w:t>
-      </w:r>
-    </w:p>
-    <w:p>
-      <w:pPr>
-        <w:pStyle w:val="FirstParagraph"/>
-      </w:pPr>
-      <w:r>
-        <w:t xml:space="preserve">No quantification</w:t>
-      </w:r>
-    </w:p>
-    <w:bookmarkEnd w:id="101"/>
-    <w:bookmarkStart w:id="102" w:name="assessment-of-variable-importance"/>
-    <w:p>
-      <w:pPr>
-        <w:pStyle w:val="Heading5"/>
-      </w:pPr>
-      <w:r>
-        <w:t xml:space="preserve">Assessment of variable importance</w:t>
-      </w:r>
-    </w:p>
-    <w:p>
-      <w:pPr>
-        <w:pStyle w:val="FirstParagraph"/>
-      </w:pPr>
-      <w:r>
-        <w:t xml:space="preserve">No assessment</w:t>
       </w:r>
     </w:p>
     <w:bookmarkEnd w:id="102"/>
     <w:bookmarkEnd w:id="103"/>
-    <w:bookmarkStart w:id="107" w:name="Xd948928830bb469d35f82624be84ff8cca095a2"/>
+    <w:bookmarkStart w:id="107" w:name="model-estimates"/>
     <w:p>
       <w:pPr>
         <w:pStyle w:val="Heading4"/>
       </w:pPr>
       <w:r>
-        <w:t xml:space="preserve">Model selection - model averaging - ensembles</w:t>
-      </w:r>
-    </w:p>
-    <w:bookmarkStart w:id="104" w:name="X85a579c86b17e15fae067c4be5c009a2b06f798"/>
-    <w:p>
-      <w:pPr>
-        <w:pStyle w:val="Heading5"/>
-      </w:pPr>
-      <w:r>
-        <w:t xml:space="preserve">Model selection strategy: e.g. information-theoretic approach for variable selection, shrinkage and regularization</w:t>
-      </w:r>
-    </w:p>
-    <w:p>
-      <w:pPr>
-        <w:pStyle w:val="FirstParagraph"/>
-      </w:pPr>
-      <w:r>
-        <w:t xml:space="preserve">We included all environment variables recorded in a model input raster spanning the Cairngorms, Scotland</w:t>
+        <w:t xml:space="preserve">Model estimates</w:t>
+      </w:r>
+    </w:p>
+    <w:bookmarkStart w:id="104" w:name="X8870229253dad4e5a681e5453577a83fa5ee86e"/>
+    <w:p>
+      <w:pPr>
+        <w:pStyle w:val="Heading5"/>
+      </w:pPr>
+      <w:r>
+        <w:t xml:space="preserve">Assessment of model coefficients, e.g. median or mean posterior</w:t>
+      </w:r>
+    </w:p>
+    <w:p>
+      <w:pPr>
+        <w:pStyle w:val="FirstParagraph"/>
+      </w:pPr>
+      <w:r>
+        <w:t xml:space="preserve">Not applicable</w:t>
       </w:r>
     </w:p>
     <w:bookmarkEnd w:id="104"/>
-    <w:bookmarkStart w:id="105" w:name="X66246fb3421935c9961ea1ca26931806f27a4f0"/>
-    <w:p>
-      <w:pPr>
-        <w:pStyle w:val="Heading5"/>
-      </w:pPr>
-      <w:r>
-        <w:t xml:space="preserve">Method for model averaging: e.g. derivation of weights</w:t>
-      </w:r>
-    </w:p>
-    <w:p>
-      <w:pPr>
-        <w:pStyle w:val="FirstParagraph"/>
-      </w:pPr>
-      <w:r>
-        <w:t xml:space="preserve">No variable weights were used</w:t>
+    <w:bookmarkStart w:id="105" w:name="X5ef9317aef60da9dc680a7201ea137a12147b5b"/>
+    <w:p>
+      <w:pPr>
+        <w:pStyle w:val="Heading5"/>
+      </w:pPr>
+      <w:r>
+        <w:t xml:space="preserve">Details on quantification of parameter uncertainty, e.g. resampling</w:t>
+      </w:r>
+    </w:p>
+    <w:p>
+      <w:pPr>
+        <w:pStyle w:val="FirstParagraph"/>
+      </w:pPr>
+      <w:r>
+        <w:t xml:space="preserve">No quantification</w:t>
       </w:r>
     </w:p>
     <w:bookmarkEnd w:id="105"/>
-    <w:bookmarkStart w:id="106" w:name="Xd34bbcd891c88c590ffca4cb9936d02add1ef1d"/>
-    <w:p>
-      <w:pPr>
-        <w:pStyle w:val="Heading5"/>
-      </w:pPr>
-      <w:r>
-        <w:t xml:space="preserve">Ensemble method: e.g. initial conditions (input data), model classes, model parameters, boundary conditions</w:t>
-      </w:r>
-    </w:p>
-    <w:p>
-      <w:pPr>
-        <w:pStyle w:val="FirstParagraph"/>
-      </w:pPr>
-      <w:r>
-        <w:t xml:space="preserve">Occurrences obtained from the Global Biodiversity Information Facility (GBIF), with pseudo replication of absences. See model settings table for model classes and parameters</w:t>
+    <w:bookmarkStart w:id="106" w:name="assessment-of-variable-importance"/>
+    <w:p>
+      <w:pPr>
+        <w:pStyle w:val="Heading5"/>
+      </w:pPr>
+      <w:r>
+        <w:t xml:space="preserve">Assessment of variable importance</w:t>
+      </w:r>
+    </w:p>
+    <w:p>
+      <w:pPr>
+        <w:pStyle w:val="FirstParagraph"/>
+      </w:pPr>
+      <w:r>
+        <w:t xml:space="preserve">No assessment</w:t>
       </w:r>
     </w:p>
     <w:bookmarkEnd w:id="106"/>
     <w:bookmarkEnd w:id="107"/>
-    <w:bookmarkStart w:id="111" w:name="X5c1427db9acead6af5f4279611b77f5736db087"/>
+    <w:bookmarkStart w:id="111" w:name="Xd948928830bb469d35f82624be84ff8cca095a2"/>
     <w:p>
       <w:pPr>
         <w:pStyle w:val="Heading4"/>
       </w:pPr>
       <w:r>
-        <w:t xml:space="preserve">Analysis and Correction of non-independence</w:t>
-      </w:r>
-    </w:p>
-    <w:bookmarkStart w:id="108" w:name="X32840496105df1b88a2857da22464e0936b9981"/>
-    <w:p>
-      <w:pPr>
-        <w:pStyle w:val="Heading5"/>
-      </w:pPr>
-      <w:r>
-        <w:t xml:space="preserve">Method for addressing spatial autocorrelation in residuals</w:t>
-      </w:r>
-    </w:p>
-    <w:p>
-      <w:pPr>
-        <w:pStyle w:val="FirstParagraph"/>
-      </w:pPr>
-      <w:r>
-        <w:t xml:space="preserve">No method</w:t>
+        <w:t xml:space="preserve">Model selection - model averaging - ensembles</w:t>
+      </w:r>
+    </w:p>
+    <w:bookmarkStart w:id="108" w:name="X85a579c86b17e15fae067c4be5c009a2b06f798"/>
+    <w:p>
+      <w:pPr>
+        <w:pStyle w:val="Heading5"/>
+      </w:pPr>
+      <w:r>
+        <w:t xml:space="preserve">Model selection strategy: e.g. information-theoretic approach for variable selection, shrinkage and regularization</w:t>
+      </w:r>
+    </w:p>
+    <w:p>
+      <w:pPr>
+        <w:pStyle w:val="FirstParagraph"/>
+      </w:pPr>
+      <w:r>
+        <w:t xml:space="preserve">We included all environment variables recorded in a model input raster spanning the Cairngorms, Scotland</w:t>
       </w:r>
     </w:p>
     <w:bookmarkEnd w:id="108"/>
-    <w:bookmarkStart w:id="109" w:name="X5bff8c422e566120feb97ca91aceaf5aa38d376"/>
-    <w:p>
-      <w:pPr>
-        <w:pStyle w:val="Heading5"/>
-      </w:pPr>
-      <w:r>
-        <w:t xml:space="preserve">Method for addressing temporal autocorrelation in residuals</w:t>
-      </w:r>
-    </w:p>
-    <w:p>
-      <w:pPr>
-        <w:pStyle w:val="FirstParagraph"/>
-      </w:pPr>
-      <w:r>
-        <w:t xml:space="preserve">No method</w:t>
+    <w:bookmarkStart w:id="109" w:name="X66246fb3421935c9961ea1ca26931806f27a4f0"/>
+    <w:p>
+      <w:pPr>
+        <w:pStyle w:val="Heading5"/>
+      </w:pPr>
+      <w:r>
+        <w:t xml:space="preserve">Method for model averaging: e.g. derivation of weights</w:t>
+      </w:r>
+    </w:p>
+    <w:p>
+      <w:pPr>
+        <w:pStyle w:val="FirstParagraph"/>
+      </w:pPr>
+      <w:r>
+        <w:t xml:space="preserve">No variable weights were used</w:t>
       </w:r>
     </w:p>
     <w:bookmarkEnd w:id="109"/>
-    <w:bookmarkStart w:id="110" w:name="X6b71064d7dc8d2a4c390809a222395fb44f847d"/>
-    <w:p>
-      <w:pPr>
-        <w:pStyle w:val="Heading5"/>
-      </w:pPr>
-      <w:r>
-        <w:t xml:space="preserve">Method to account for nested data: e.g., fixed and random effects</w:t>
-      </w:r>
-    </w:p>
-    <w:p>
-      <w:pPr>
-        <w:pStyle w:val="FirstParagraph"/>
-      </w:pPr>
-      <w:r>
-        <w:t xml:space="preserve">No method</w:t>
+    <w:bookmarkStart w:id="110" w:name="Xd34bbcd891c88c590ffca4cb9936d02add1ef1d"/>
+    <w:p>
+      <w:pPr>
+        <w:pStyle w:val="Heading5"/>
+      </w:pPr>
+      <w:r>
+        <w:t xml:space="preserve">Ensemble method: e.g. initial conditions (input data), model classes, model parameters, boundary conditions</w:t>
+      </w:r>
+    </w:p>
+    <w:p>
+      <w:pPr>
+        <w:pStyle w:val="FirstParagraph"/>
+      </w:pPr>
+      <w:r>
+        <w:t xml:space="preserve">Occurrences obtained from the Global Biodiversity Information Facility (GBIF), with pseudo replication of absences. See model settings table for model classes and parameters</w:t>
       </w:r>
     </w:p>
     <w:bookmarkEnd w:id="110"/>
     <w:bookmarkEnd w:id="111"/>
-    <w:bookmarkStart w:id="113" w:name="threshold-selection"/>
+    <w:bookmarkStart w:id="115" w:name="X5c1427db9acead6af5f4279611b77f5736db087"/>
     <w:p>
       <w:pPr>
         <w:pStyle w:val="Heading4"/>
       </w:pPr>
       <w:r>
+        <w:t xml:space="preserve">Analysis and Correction of non-independence</w:t>
+      </w:r>
+    </w:p>
+    <w:bookmarkStart w:id="112" w:name="X32840496105df1b88a2857da22464e0936b9981"/>
+    <w:p>
+      <w:pPr>
+        <w:pStyle w:val="Heading5"/>
+      </w:pPr>
+      <w:r>
+        <w:t xml:space="preserve">Method for addressing spatial autocorrelation in residuals</w:t>
+      </w:r>
+    </w:p>
+    <w:p>
+      <w:pPr>
+        <w:pStyle w:val="FirstParagraph"/>
+      </w:pPr>
+      <w:r>
+        <w:t xml:space="preserve">No method</w:t>
+      </w:r>
+    </w:p>
+    <w:bookmarkEnd w:id="112"/>
+    <w:bookmarkStart w:id="113" w:name="X5bff8c422e566120feb97ca91aceaf5aa38d376"/>
+    <w:p>
+      <w:pPr>
+        <w:pStyle w:val="Heading5"/>
+      </w:pPr>
+      <w:r>
+        <w:t xml:space="preserve">Method for addressing temporal autocorrelation in residuals</w:t>
+      </w:r>
+    </w:p>
+    <w:p>
+      <w:pPr>
+        <w:pStyle w:val="FirstParagraph"/>
+      </w:pPr>
+      <w:r>
+        <w:t xml:space="preserve">No method</w:t>
+      </w:r>
+    </w:p>
+    <w:bookmarkEnd w:id="113"/>
+    <w:bookmarkStart w:id="114" w:name="X6b71064d7dc8d2a4c390809a222395fb44f847d"/>
+    <w:p>
+      <w:pPr>
+        <w:pStyle w:val="Heading5"/>
+      </w:pPr>
+      <w:r>
+        <w:t xml:space="preserve">Method to account for nested data: e.g., fixed and random effects</w:t>
+      </w:r>
+    </w:p>
+    <w:p>
+      <w:pPr>
+        <w:pStyle w:val="FirstParagraph"/>
+      </w:pPr>
+      <w:r>
+        <w:t xml:space="preserve">No method</w:t>
+      </w:r>
+    </w:p>
+    <w:bookmarkEnd w:id="114"/>
+    <w:bookmarkEnd w:id="115"/>
+    <w:bookmarkStart w:id="117" w:name="threshold-selection"/>
+    <w:p>
+      <w:pPr>
+        <w:pStyle w:val="Heading4"/>
+      </w:pPr>
+      <w:r>
         <w:t xml:space="preserve">Threshold selection</w:t>
       </w:r>
     </w:p>
-    <w:bookmarkStart w:id="112" w:name="Xeda64b5e06c8721499fd8570beec97a4d6c6e12"/>
+    <w:bookmarkStart w:id="116" w:name="Xeda64b5e06c8721499fd8570beec97a4d6c6e12"/>
     <w:p>
       <w:pPr>
         <w:pStyle w:val="Heading5"/>
@@ -2274,202 +2061,205 @@
         <w:t xml:space="preserve">Not applicable</w:t>
       </w:r>
     </w:p>
-    <w:bookmarkEnd w:id="112"/>
-    <w:bookmarkEnd w:id="113"/>
-    <w:bookmarkEnd w:id="114"/>
-    <w:bookmarkStart w:id="122" w:name="assessment"/>
-    <w:p>
-      <w:pPr>
-        <w:pStyle w:val="Heading2"/>
-      </w:pPr>
-      <w:r>
-        <w:t xml:space="preserve">Assessment</w:t>
-      </w:r>
-    </w:p>
-    <w:bookmarkStart w:id="118" w:name="performance-statistics"/>
-    <w:p>
-      <w:pPr>
-        <w:pStyle w:val="Heading4"/>
-      </w:pPr>
-      <w:r>
-        <w:t xml:space="preserve">Performance statistics</w:t>
-      </w:r>
-    </w:p>
-    <w:bookmarkStart w:id="115" w:name="X9accfabc71a5597150cc8e05ec4f16d9f6c1a06"/>
-    <w:p>
-      <w:pPr>
-        <w:pStyle w:val="Heading5"/>
-      </w:pPr>
-      <w:r>
-        <w:t xml:space="preserve">Performance statistics estimated on training data: choose from list or insert new values</w:t>
-      </w:r>
-    </w:p>
-    <w:p>
-      <w:pPr>
-        <w:pStyle w:val="FirstParagraph"/>
-      </w:pPr>
-      <w:r>
-        <w:t xml:space="preserve">Not applicable</w:t>
-      </w:r>
-    </w:p>
-    <w:bookmarkEnd w:id="115"/>
-    <w:bookmarkStart w:id="116" w:name="Xa842f19fe348e42bb631313cd8290af92fb111a"/>
-    <w:p>
-      <w:pPr>
-        <w:pStyle w:val="Heading5"/>
-      </w:pPr>
-      <w:r>
-        <w:t xml:space="preserve">Performance statistics estimated on validation data (from data partitioning): choose from list or insert new values</w:t>
-      </w:r>
-    </w:p>
-    <w:p>
-      <w:pPr>
-        <w:pStyle w:val="FirstParagraph"/>
-      </w:pPr>
-      <w:r>
-        <w:t xml:space="preserve">For each model, we selected three threshold values to generate binary suitability predictions: the threshold that maximizes TSS (max_sens_spec), the threshold at which sensitivity and specificity are equal (equal_sens_spec), and the threshold at which the Sorenson index is highest (max_sorenson).</w:t>
-      </w:r>
-    </w:p>
     <w:bookmarkEnd w:id="116"/>
-    <w:bookmarkStart w:id="117" w:name="X6432422aad6f92b037ef591030d49bbe70f61c5"/>
-    <w:p>
-      <w:pPr>
-        <w:pStyle w:val="Heading5"/>
-      </w:pPr>
-      <w:r>
-        <w:t xml:space="preserve">Performance statistics estimated on test (truly independent) data: choose from list or insert new values</w:t>
-      </w:r>
-    </w:p>
-    <w:p>
-      <w:pPr>
-        <w:pStyle w:val="FirstParagraph"/>
-      </w:pPr>
-      <w:r>
-        <w:t xml:space="preserve">Not applicable.</w:t>
-      </w:r>
-    </w:p>
     <w:bookmarkEnd w:id="117"/>
     <w:bookmarkEnd w:id="118"/>
-    <w:bookmarkStart w:id="121" w:name="plausibility-check"/>
+    <w:bookmarkStart w:id="126" w:name="assessment"/>
+    <w:p>
+      <w:pPr>
+        <w:pStyle w:val="Heading2"/>
+      </w:pPr>
+      <w:r>
+        <w:t xml:space="preserve">Assessment</w:t>
+      </w:r>
+    </w:p>
+    <w:bookmarkStart w:id="122" w:name="performance-statistics"/>
     <w:p>
       <w:pPr>
         <w:pStyle w:val="Heading4"/>
       </w:pPr>
       <w:r>
-        <w:t xml:space="preserve">Plausibility check</w:t>
-      </w:r>
-    </w:p>
-    <w:bookmarkStart w:id="119" w:name="X916cd14fe3f65cbe59e71c0fd9a0eea34856c9c"/>
-    <w:p>
-      <w:pPr>
-        <w:pStyle w:val="Heading5"/>
-      </w:pPr>
-      <w:r>
-        <w:t xml:space="preserve">Response plots, e.g. partial response plots, evaluation strips, inflated response plots</w:t>
-      </w:r>
-    </w:p>
-    <w:p>
-      <w:pPr>
-        <w:pStyle w:val="FirstParagraph"/>
-      </w:pPr>
-      <w:r>
-        <w:t xml:space="preserve">No response plots</w:t>
+        <w:t xml:space="preserve">Performance statistics</w:t>
+      </w:r>
+    </w:p>
+    <w:bookmarkStart w:id="119" w:name="X9accfabc71a5597150cc8e05ec4f16d9f6c1a06"/>
+    <w:p>
+      <w:pPr>
+        <w:pStyle w:val="Heading5"/>
+      </w:pPr>
+      <w:r>
+        <w:t xml:space="preserve">Performance statistics estimated on training data: choose from list or insert new values</w:t>
+      </w:r>
+    </w:p>
+    <w:p>
+      <w:pPr>
+        <w:pStyle w:val="FirstParagraph"/>
+      </w:pPr>
+      <w:r>
+        <w:t xml:space="preserve">Not applicable</w:t>
       </w:r>
     </w:p>
     <w:bookmarkEnd w:id="119"/>
-    <w:bookmarkStart w:id="120" w:name="expert-judgements-e.g.-map-display"/>
-    <w:p>
-      <w:pPr>
-        <w:pStyle w:val="Heading5"/>
-      </w:pPr>
-      <w:r>
-        <w:t xml:space="preserve">Expert judgements, e.g. map display</w:t>
-      </w:r>
-    </w:p>
-    <w:p>
-      <w:pPr>
-        <w:pStyle w:val="FirstParagraph"/>
-      </w:pPr>
-      <w:r>
-        <w:t xml:space="preserve">No expert judgements</w:t>
+    <w:bookmarkStart w:id="120" w:name="Xa842f19fe348e42bb631313cd8290af92fb111a"/>
+    <w:p>
+      <w:pPr>
+        <w:pStyle w:val="Heading5"/>
+      </w:pPr>
+      <w:r>
+        <w:t xml:space="preserve">Performance statistics estimated on validation data (from data partitioning): choose from list or insert new values</w:t>
+      </w:r>
+    </w:p>
+    <w:p>
+      <w:pPr>
+        <w:pStyle w:val="FirstParagraph"/>
+      </w:pPr>
+      <w:r>
+        <w:t xml:space="preserve">&lt;Performance on validation data&gt;</w:t>
+      </w:r>
+      <w:r>
+        <w:t xml:space="preserve"> </w:t>
       </w:r>
     </w:p>
     <w:bookmarkEnd w:id="120"/>
+    <w:bookmarkStart w:id="121" w:name="X6432422aad6f92b037ef591030d49bbe70f61c5"/>
+    <w:p>
+      <w:pPr>
+        <w:pStyle w:val="Heading5"/>
+      </w:pPr>
+      <w:r>
+        <w:t xml:space="preserve">Performance statistics estimated on test (truly independent) data: choose from list or insert new values</w:t>
+      </w:r>
+    </w:p>
+    <w:p>
+      <w:pPr>
+        <w:pStyle w:val="FirstParagraph"/>
+      </w:pPr>
+      <w:r>
+        <w:t xml:space="preserve">Not applicable.</w:t>
+      </w:r>
+    </w:p>
     <w:bookmarkEnd w:id="121"/>
     <w:bookmarkEnd w:id="122"/>
-    <w:bookmarkStart w:id="132" w:name="prediction"/>
-    <w:p>
-      <w:pPr>
-        <w:pStyle w:val="Heading2"/>
-      </w:pPr>
-      <w:r>
-        <w:t xml:space="preserve">Prediction</w:t>
-      </w:r>
-    </w:p>
-    <w:bookmarkStart w:id="125" w:name="prediction-output"/>
+    <w:bookmarkStart w:id="125" w:name="plausibility-check"/>
     <w:p>
       <w:pPr>
         <w:pStyle w:val="Heading4"/>
       </w:pPr>
       <w:r>
-        <w:t xml:space="preserve">Prediction output</w:t>
-      </w:r>
-    </w:p>
-    <w:bookmarkStart w:id="123" w:name="prediction-unit"/>
-    <w:p>
-      <w:pPr>
-        <w:pStyle w:val="Heading5"/>
-      </w:pPr>
-      <w:r>
-        <w:t xml:space="preserve">Prediction unit</w:t>
-      </w:r>
-    </w:p>
-    <w:p>
-      <w:pPr>
-        <w:pStyle w:val="FirstParagraph"/>
-      </w:pPr>
-      <w:r>
-        <w:t xml:space="preserve">Species proportional occurrence</w:t>
+        <w:t xml:space="preserve">Plausibility check</w:t>
+      </w:r>
+    </w:p>
+    <w:bookmarkStart w:id="123" w:name="X916cd14fe3f65cbe59e71c0fd9a0eea34856c9c"/>
+    <w:p>
+      <w:pPr>
+        <w:pStyle w:val="Heading5"/>
+      </w:pPr>
+      <w:r>
+        <w:t xml:space="preserve">Response plots, e.g. partial response plots, evaluation strips, inflated response plots</w:t>
+      </w:r>
+    </w:p>
+    <w:p>
+      <w:pPr>
+        <w:pStyle w:val="FirstParagraph"/>
+      </w:pPr>
+      <w:r>
+        <w:t xml:space="preserve">No response plots</w:t>
       </w:r>
     </w:p>
     <w:bookmarkEnd w:id="123"/>
-    <w:bookmarkStart w:id="124" w:name="X66668c71c38bd6fe8ddc42f0badff592f9da52c"/>
-    <w:p>
-      <w:pPr>
-        <w:pStyle w:val="Heading5"/>
-      </w:pPr>
-      <w:r>
-        <w:t xml:space="preserve">Post-processing, e.g. clipping, reprojection</w:t>
-      </w:r>
-    </w:p>
-    <w:p>
-      <w:pPr>
-        <w:pStyle w:val="FirstParagraph"/>
-      </w:pPr>
-      <w:r>
-        <w:t xml:space="preserve">Adjustments for overprediction: TRUE</w:t>
-      </w:r>
-    </w:p>
-    <w:p>
-      <w:pPr>
-        <w:pStyle w:val="BodyText"/>
-      </w:pPr>
-      <w:r>
-        <w:t xml:space="preserve">The overprediction of SDMs was corrected for based on occurrence records and suitability patterns.</w:t>
+    <w:bookmarkStart w:id="124" w:name="expert-judgements-e.g.-map-display"/>
+    <w:p>
+      <w:pPr>
+        <w:pStyle w:val="Heading5"/>
+      </w:pPr>
+      <w:r>
+        <w:t xml:space="preserve">Expert judgements, e.g. map display</w:t>
+      </w:r>
+    </w:p>
+    <w:p>
+      <w:pPr>
+        <w:pStyle w:val="FirstParagraph"/>
+      </w:pPr>
+      <w:r>
+        <w:t xml:space="preserve">No expert judgements</w:t>
       </w:r>
     </w:p>
     <w:bookmarkEnd w:id="124"/>
     <w:bookmarkEnd w:id="125"/>
-    <w:bookmarkStart w:id="131" w:name="uncertainty-quantification"/>
+    <w:bookmarkEnd w:id="126"/>
+    <w:bookmarkStart w:id="136" w:name="prediction"/>
+    <w:p>
+      <w:pPr>
+        <w:pStyle w:val="Heading2"/>
+      </w:pPr>
+      <w:r>
+        <w:t xml:space="preserve">Prediction</w:t>
+      </w:r>
+    </w:p>
+    <w:bookmarkStart w:id="129" w:name="prediction-output"/>
     <w:p>
       <w:pPr>
         <w:pStyle w:val="Heading4"/>
       </w:pPr>
       <w:r>
+        <w:t xml:space="preserve">Prediction output</w:t>
+      </w:r>
+    </w:p>
+    <w:bookmarkStart w:id="127" w:name="prediction-unit"/>
+    <w:p>
+      <w:pPr>
+        <w:pStyle w:val="Heading5"/>
+      </w:pPr>
+      <w:r>
+        <w:t xml:space="preserve">Prediction unit</w:t>
+      </w:r>
+    </w:p>
+    <w:p>
+      <w:pPr>
+        <w:pStyle w:val="FirstParagraph"/>
+      </w:pPr>
+      <w:r>
+        <w:t xml:space="preserve">Species proportional occurrence</w:t>
+      </w:r>
+    </w:p>
+    <w:bookmarkEnd w:id="127"/>
+    <w:bookmarkStart w:id="128" w:name="X66668c71c38bd6fe8ddc42f0badff592f9da52c"/>
+    <w:p>
+      <w:pPr>
+        <w:pStyle w:val="Heading5"/>
+      </w:pPr>
+      <w:r>
+        <w:t xml:space="preserve">Post-processing, e.g. clipping, reprojection</w:t>
+      </w:r>
+    </w:p>
+    <w:p>
+      <w:pPr>
+        <w:pStyle w:val="FirstParagraph"/>
+      </w:pPr>
+      <w:r>
+        <w:t xml:space="preserve">Adjustments for overprediction: TRUE</w:t>
+      </w:r>
+    </w:p>
+    <w:p>
+      <w:pPr>
+        <w:pStyle w:val="BodyText"/>
+      </w:pPr>
+      <w:r>
+        <w:t xml:space="preserve">The overprediction of SDMs was corrected for based on occurrence records and suitability patterns.</w:t>
+      </w:r>
+    </w:p>
+    <w:bookmarkEnd w:id="128"/>
+    <w:bookmarkEnd w:id="129"/>
+    <w:bookmarkStart w:id="135" w:name="uncertainty-quantification"/>
+    <w:p>
+      <w:pPr>
+        <w:pStyle w:val="Heading4"/>
+      </w:pPr>
+      <w:r>
         <w:t xml:space="preserve">Uncertainty quantification</w:t>
       </w:r>
     </w:p>
-    <w:bookmarkStart w:id="126" w:name="algorithmic-uncertainity-if-applicable"/>
+    <w:bookmarkStart w:id="130" w:name="algorithmic-uncertainity-if-applicable"/>
     <w:p>
       <w:pPr>
         <w:pStyle w:val="Heading5"/>
@@ -2486,8 +2276,8 @@
         <w:t xml:space="preserve">Not applicable</w:t>
       </w:r>
     </w:p>
-    <w:bookmarkEnd w:id="126"/>
-    <w:bookmarkStart w:id="127" w:name="uncertainty-in-input-data-if-applicable"/>
+    <w:bookmarkEnd w:id="130"/>
+    <w:bookmarkStart w:id="131" w:name="uncertainty-in-input-data-if-applicable"/>
     <w:p>
       <w:pPr>
         <w:pStyle w:val="Heading5"/>
@@ -2504,8 +2294,8 @@
         <w:t xml:space="preserve">The models are trained using GBIF datasets. There may be biases introduced by the method(s) of data collection and source contributor(s)</w:t>
       </w:r>
     </w:p>
-    <w:bookmarkEnd w:id="127"/>
-    <w:bookmarkStart w:id="128" w:name="X9041b7a134c82d920c8b6113ef8e8759a5183a3"/>
+    <w:bookmarkEnd w:id="131"/>
+    <w:bookmarkStart w:id="132" w:name="X9041b7a134c82d920c8b6113ef8e8759a5183a3"/>
     <w:p>
       <w:pPr>
         <w:pStyle w:val="Heading5"/>
@@ -2522,8 +2312,8 @@
         <w:t xml:space="preserve">Not applicable</w:t>
       </w:r>
     </w:p>
-    <w:bookmarkEnd w:id="128"/>
-    <w:bookmarkStart w:id="129" w:name="X9c65047695a3c08961338b1b9c71320599e6950"/>
+    <w:bookmarkEnd w:id="132"/>
+    <w:bookmarkStart w:id="133" w:name="X9c65047695a3c08961338b1b9c71320599e6950"/>
     <w:p>
       <w:pPr>
         <w:pStyle w:val="Heading5"/>
@@ -2543,8 +2333,8 @@
         <w:t xml:space="preserve"> </w:t>
       </w:r>
     </w:p>
-    <w:bookmarkEnd w:id="129"/>
-    <w:bookmarkStart w:id="130" w:name="X299c7119da90daf0ce45b55af203a2870f5daa9"/>
+    <w:bookmarkEnd w:id="133"/>
+    <w:bookmarkStart w:id="134" w:name="X299c7119da90daf0ce45b55af203a2870f5daa9"/>
     <w:p>
       <w:pPr>
         <w:pStyle w:val="Heading5"/>
@@ -2561,9 +2351,9 @@
         <w:t xml:space="preserve">No visualization or treatment</w:t>
       </w:r>
     </w:p>
-    <w:bookmarkEnd w:id="130"/>
-    <w:bookmarkEnd w:id="131"/>
-    <w:bookmarkEnd w:id="132"/>
+    <w:bookmarkEnd w:id="134"/>
+    <w:bookmarkEnd w:id="135"/>
+    <w:bookmarkEnd w:id="136"/>
     <w:sectPr/>
   </w:body>
 </w:document>

</xml_diff>

<commit_message>
minor changes to ODMAP generation
</commit_message>
<xml_diff>
--- a/biodiversity_model/ODMAP_report.docx
+++ b/biodiversity_model/ODMAP_report.docx
@@ -901,7 +901,7 @@
         <w:pStyle w:val="FirstParagraph"/>
       </w:pPr>
       <w:r>
-        <w:t xml:space="preserve">data obtained from GBIF API with DOI: 10.15468/dl.64j7zp at datetime: 2024-07-03 15:03:17.306721</w:t>
+        <w:t xml:space="preserve">data obtained from GBIF API with DOI: 10.15468/dl.64j7zp at datetime: 2024-07-03 15:25:31.448136</w:t>
       </w:r>
     </w:p>
     <w:bookmarkEnd w:id="62"/>
@@ -1351,7 +1351,7 @@
         <w:pStyle w:val="FirstParagraph"/>
       </w:pPr>
       <w:r>
-        <w:t xml:space="preserve">data obtained from GBIF API with DOI: 10.15468/dl.64j7zp at datetime: 2024-07-03 15:03:17.306721</w:t>
+        <w:t xml:space="preserve">data obtained from GBIF API with DOI: 10.15468/dl.64j7zp at datetime: 2024-07-03 15:25:31.448136</w:t>
       </w:r>
     </w:p>
     <w:bookmarkEnd w:id="87"/>

</xml_diff>

<commit_message>
Minor changes to generate ODMAP function, removing parameters that are generated within the function
</commit_message>
<xml_diff>
--- a/biodiversity_model/ODMAP_report.docx
+++ b/biodiversity_model/ODMAP_report.docx
@@ -59,7 +59,7 @@
         <w:pStyle w:val="Date"/>
       </w:pPr>
       <w:r>
-        <w:t xml:space="preserve">2024-07-05</w:t>
+        <w:t xml:space="preserve">2024-07-11</w:t>
       </w:r>
     </w:p>
     <w:bookmarkStart w:id="54" w:name="overview"/>
@@ -813,86 +813,6 @@
         <w:pStyle w:val="BodyText"/>
       </w:pPr>
       <w:r>
-        <w:t xml:space="preserve">rangeModelMetadata version 0.1.5</w:t>
-      </w:r>
-    </w:p>
-    <w:p>
-      <w:pPr>
-        <w:pStyle w:val="BodyText"/>
-      </w:pPr>
-      <w:r>
-        <w:t xml:space="preserve">lubridate version 1.9.3</w:t>
-      </w:r>
-    </w:p>
-    <w:p>
-      <w:pPr>
-        <w:pStyle w:val="BodyText"/>
-      </w:pPr>
-      <w:r>
-        <w:t xml:space="preserve">forcats version 1.0.0</w:t>
-      </w:r>
-    </w:p>
-    <w:p>
-      <w:pPr>
-        <w:pStyle w:val="BodyText"/>
-      </w:pPr>
-      <w:r>
-        <w:t xml:space="preserve">stringr version 1.5.1</w:t>
-      </w:r>
-    </w:p>
-    <w:p>
-      <w:pPr>
-        <w:pStyle w:val="BodyText"/>
-      </w:pPr>
-      <w:r>
-        <w:t xml:space="preserve">purrr version 1.0.2</w:t>
-      </w:r>
-    </w:p>
-    <w:p>
-      <w:pPr>
-        <w:pStyle w:val="BodyText"/>
-      </w:pPr>
-      <w:r>
-        <w:t xml:space="preserve">tidyr version 1.3.1</w:t>
-      </w:r>
-    </w:p>
-    <w:p>
-      <w:pPr>
-        <w:pStyle w:val="BodyText"/>
-      </w:pPr>
-      <w:r>
-        <w:t xml:space="preserve">tibble version 3.2.1</w:t>
-      </w:r>
-    </w:p>
-    <w:p>
-      <w:pPr>
-        <w:pStyle w:val="BodyText"/>
-      </w:pPr>
-      <w:r>
-        <w:t xml:space="preserve">ggplot2 version 3.5.1</w:t>
-      </w:r>
-    </w:p>
-    <w:p>
-      <w:pPr>
-        <w:pStyle w:val="BodyText"/>
-      </w:pPr>
-      <w:r>
-        <w:t xml:space="preserve">tidyverse version 2.0.0</w:t>
-      </w:r>
-    </w:p>
-    <w:p>
-      <w:pPr>
-        <w:pStyle w:val="BodyText"/>
-      </w:pPr>
-      <w:r>
-        <w:t xml:space="preserve">DT version 0.33</w:t>
-      </w:r>
-    </w:p>
-    <w:p>
-      <w:pPr>
-        <w:pStyle w:val="BodyText"/>
-      </w:pPr>
-      <w:r>
         <w:t xml:space="preserve">readr version 2.1.5</w:t>
       </w:r>
     </w:p>
@@ -1117,7 +1037,7 @@
         <w:pStyle w:val="FirstParagraph"/>
       </w:pPr>
       <w:r>
-        <w:t xml:space="preserve">data obtained from GBIF API with DOI: 10.15468/dl.4uehwk at datetime: 2024-07-05 15:53:46.077278</w:t>
+        <w:t xml:space="preserve">data obtained from GBIF API with DOI: 10.15468/dl.b3n3r9 at datetime: 2024-07-11 17:07:21.973603</w:t>
       </w:r>
     </w:p>
     <w:bookmarkEnd w:id="58"/>
@@ -1567,7 +1487,7 @@
         <w:pStyle w:val="FirstParagraph"/>
       </w:pPr>
       <w:r>
-        <w:t xml:space="preserve">data obtained from GBIF API with DOI: 10.15468/dl.4uehwk at datetime: 2024-07-05 15:53:46.077278</w:t>
+        <w:t xml:space="preserve">data obtained from GBIF API with DOI: 10.15468/dl.b3n3r9 at datetime: 2024-07-11 17:07:21.973603</w:t>
       </w:r>
     </w:p>
     <w:bookmarkEnd w:id="83"/>
@@ -2330,10 +2250,7 @@
         <w:pStyle w:val="FirstParagraph"/>
       </w:pPr>
       <w:r>
-        <w:t xml:space="preserve">&lt;Performance on validation data&gt;</w:t>
-      </w:r>
-      <w:r>
-        <w:t xml:space="preserve"> </w:t>
+        <w:t xml:space="preserve">For each model, we selected three threshold values to generate binary suitability predictions: the threshold that maximizes TSS (max_sens_spec), the threshold at which sensitivity and specificity are equal (equal_sens_spec), and the threshold at which the Sorenson index is highest (max_sorenson).</w:t>
       </w:r>
     </w:p>
     <w:bookmarkEnd w:id="116"/>

</xml_diff>